<commit_message>
.java skjöl komin í Heimadæmi7
</commit_message>
<xml_diff>
--- a/Heimadæmi/Heimadæmi6/Heimadæmi6.docx
+++ b/Heimadæmi/Heimadæmi6/Heimadæmi6.docx
@@ -134,7 +134,2224 @@
       </w:r>
       <w:r>
         <w:br/>
-        <w:t>Mynd hér seinna sem ég teikna</w:t>
+      </w:r>
+    </w:p>
+    <w:tbl>
+      <w:tblPr>
+        <w:tblW w:w="7680" w:type="dxa"/>
+        <w:tblLook w:val="04A0" w:firstRow="1" w:lastRow="0" w:firstColumn="1" w:lastColumn="0" w:noHBand="0" w:noVBand="1"/>
+      </w:tblPr>
+      <w:tblGrid>
+        <w:gridCol w:w="960"/>
+        <w:gridCol w:w="960"/>
+        <w:gridCol w:w="960"/>
+        <w:gridCol w:w="960"/>
+        <w:gridCol w:w="960"/>
+        <w:gridCol w:w="960"/>
+        <w:gridCol w:w="960"/>
+        <w:gridCol w:w="960"/>
+      </w:tblGrid>
+      <w:tr>
+        <w:trPr>
+          <w:trHeight w:val="300"/>
+        </w:trPr>
+        <w:tc>
+          <w:tcPr>
+            <w:tcW w:w="960" w:type="dxa"/>
+            <w:tcBorders>
+              <w:top w:val="nil"/>
+              <w:left w:val="nil"/>
+              <w:bottom w:val="nil"/>
+              <w:right w:val="nil"/>
+            </w:tcBorders>
+            <w:shd w:val="clear" w:color="auto" w:fill="auto"/>
+            <w:noWrap/>
+            <w:vAlign w:val="bottom"/>
+            <w:hideMark/>
+          </w:tcPr>
+          <w:p>
+            <w:pPr>
+              <w:spacing w:after="0" w:line="240" w:lineRule="auto"/>
+              <w:jc w:val="right"/>
+              <w:rPr>
+                <w:rFonts w:ascii="Aptos Narrow" w:eastAsia="Times New Roman" w:hAnsi="Aptos Narrow" w:cs="Times New Roman"/>
+                <w:color w:val="000000"/>
+                <w:kern w:val="0"/>
+                <w:sz w:val="22"/>
+                <w:szCs w:val="22"/>
+                <w:lang w:val="en-US"/>
+                <w14:ligatures w14:val="none"/>
+              </w:rPr>
+            </w:pPr>
+            <w:r>
+              <w:rPr>
+                <w:rFonts w:ascii="Aptos Narrow" w:eastAsia="Times New Roman" w:hAnsi="Aptos Narrow" w:cs="Times New Roman"/>
+                <w:color w:val="000000"/>
+                <w:kern w:val="0"/>
+                <w:sz w:val="22"/>
+                <w:szCs w:val="22"/>
+                <w:lang w:val="en-US"/>
+                <w14:ligatures w14:val="none"/>
+              </w:rPr>
+              <w:t>0</w:t>
+            </w:r>
+          </w:p>
+        </w:tc>
+        <w:tc>
+          <w:tcPr>
+            <w:tcW w:w="960" w:type="dxa"/>
+            <w:tcBorders>
+              <w:top w:val="nil"/>
+              <w:left w:val="nil"/>
+              <w:bottom w:val="nil"/>
+              <w:right w:val="nil"/>
+            </w:tcBorders>
+            <w:shd w:val="clear" w:color="auto" w:fill="auto"/>
+            <w:noWrap/>
+            <w:vAlign w:val="bottom"/>
+            <w:hideMark/>
+          </w:tcPr>
+          <w:p>
+            <w:pPr>
+              <w:spacing w:after="0" w:line="240" w:lineRule="auto"/>
+              <w:jc w:val="right"/>
+              <w:rPr>
+                <w:rFonts w:ascii="Aptos Narrow" w:eastAsia="Times New Roman" w:hAnsi="Aptos Narrow" w:cs="Times New Roman"/>
+                <w:color w:val="000000"/>
+                <w:kern w:val="0"/>
+                <w:sz w:val="22"/>
+                <w:szCs w:val="22"/>
+                <w:lang w:val="en-US"/>
+                <w14:ligatures w14:val="none"/>
+              </w:rPr>
+            </w:pPr>
+            <w:r>
+              <w:rPr>
+                <w:rFonts w:ascii="Aptos Narrow" w:eastAsia="Times New Roman" w:hAnsi="Aptos Narrow" w:cs="Times New Roman"/>
+                <w:color w:val="000000"/>
+                <w:kern w:val="0"/>
+                <w:sz w:val="22"/>
+                <w:szCs w:val="22"/>
+                <w:lang w:val="en-US"/>
+                <w14:ligatures w14:val="none"/>
+              </w:rPr>
+              <w:t>1</w:t>
+            </w:r>
+          </w:p>
+        </w:tc>
+        <w:tc>
+          <w:tcPr>
+            <w:tcW w:w="960" w:type="dxa"/>
+            <w:tcBorders>
+              <w:top w:val="nil"/>
+              <w:left w:val="nil"/>
+              <w:bottom w:val="nil"/>
+              <w:right w:val="nil"/>
+            </w:tcBorders>
+            <w:shd w:val="clear" w:color="auto" w:fill="auto"/>
+            <w:noWrap/>
+            <w:vAlign w:val="bottom"/>
+            <w:hideMark/>
+          </w:tcPr>
+          <w:p>
+            <w:pPr>
+              <w:spacing w:after="0" w:line="240" w:lineRule="auto"/>
+              <w:jc w:val="right"/>
+              <w:rPr>
+                <w:rFonts w:ascii="Aptos Narrow" w:eastAsia="Times New Roman" w:hAnsi="Aptos Narrow" w:cs="Times New Roman"/>
+                <w:color w:val="000000"/>
+                <w:kern w:val="0"/>
+                <w:sz w:val="22"/>
+                <w:szCs w:val="22"/>
+                <w:lang w:val="en-US"/>
+                <w14:ligatures w14:val="none"/>
+              </w:rPr>
+            </w:pPr>
+            <w:r>
+              <w:rPr>
+                <w:rFonts w:ascii="Aptos Narrow" w:eastAsia="Times New Roman" w:hAnsi="Aptos Narrow" w:cs="Times New Roman"/>
+                <w:color w:val="000000"/>
+                <w:kern w:val="0"/>
+                <w:sz w:val="22"/>
+                <w:szCs w:val="22"/>
+                <w:lang w:val="en-US"/>
+                <w14:ligatures w14:val="none"/>
+              </w:rPr>
+              <w:t>2</w:t>
+            </w:r>
+          </w:p>
+        </w:tc>
+        <w:tc>
+          <w:tcPr>
+            <w:tcW w:w="960" w:type="dxa"/>
+            <w:tcBorders>
+              <w:top w:val="nil"/>
+              <w:left w:val="nil"/>
+              <w:bottom w:val="nil"/>
+              <w:right w:val="nil"/>
+            </w:tcBorders>
+            <w:shd w:val="clear" w:color="auto" w:fill="auto"/>
+            <w:noWrap/>
+            <w:vAlign w:val="bottom"/>
+            <w:hideMark/>
+          </w:tcPr>
+          <w:p>
+            <w:pPr>
+              <w:spacing w:after="0" w:line="240" w:lineRule="auto"/>
+              <w:jc w:val="right"/>
+              <w:rPr>
+                <w:rFonts w:ascii="Aptos Narrow" w:eastAsia="Times New Roman" w:hAnsi="Aptos Narrow" w:cs="Times New Roman"/>
+                <w:color w:val="000000"/>
+                <w:kern w:val="0"/>
+                <w:sz w:val="22"/>
+                <w:szCs w:val="22"/>
+                <w:lang w:val="en-US"/>
+                <w14:ligatures w14:val="none"/>
+              </w:rPr>
+            </w:pPr>
+            <w:r>
+              <w:rPr>
+                <w:rFonts w:ascii="Aptos Narrow" w:eastAsia="Times New Roman" w:hAnsi="Aptos Narrow" w:cs="Times New Roman"/>
+                <w:color w:val="000000"/>
+                <w:kern w:val="0"/>
+                <w:sz w:val="22"/>
+                <w:szCs w:val="22"/>
+                <w:lang w:val="en-US"/>
+                <w14:ligatures w14:val="none"/>
+              </w:rPr>
+              <w:t>3</w:t>
+            </w:r>
+          </w:p>
+        </w:tc>
+        <w:tc>
+          <w:tcPr>
+            <w:tcW w:w="960" w:type="dxa"/>
+            <w:tcBorders>
+              <w:top w:val="nil"/>
+              <w:left w:val="nil"/>
+              <w:bottom w:val="nil"/>
+              <w:right w:val="nil"/>
+            </w:tcBorders>
+            <w:shd w:val="clear" w:color="auto" w:fill="auto"/>
+            <w:noWrap/>
+            <w:vAlign w:val="bottom"/>
+            <w:hideMark/>
+          </w:tcPr>
+          <w:p>
+            <w:pPr>
+              <w:spacing w:after="0" w:line="240" w:lineRule="auto"/>
+              <w:jc w:val="right"/>
+              <w:rPr>
+                <w:rFonts w:ascii="Aptos Narrow" w:eastAsia="Times New Roman" w:hAnsi="Aptos Narrow" w:cs="Times New Roman"/>
+                <w:color w:val="000000"/>
+                <w:kern w:val="0"/>
+                <w:sz w:val="22"/>
+                <w:szCs w:val="22"/>
+                <w:lang w:val="en-US"/>
+                <w14:ligatures w14:val="none"/>
+              </w:rPr>
+            </w:pPr>
+            <w:r>
+              <w:rPr>
+                <w:rFonts w:ascii="Aptos Narrow" w:eastAsia="Times New Roman" w:hAnsi="Aptos Narrow" w:cs="Times New Roman"/>
+                <w:color w:val="000000"/>
+                <w:kern w:val="0"/>
+                <w:sz w:val="22"/>
+                <w:szCs w:val="22"/>
+                <w:lang w:val="en-US"/>
+                <w14:ligatures w14:val="none"/>
+              </w:rPr>
+              <w:t>4</w:t>
+            </w:r>
+          </w:p>
+        </w:tc>
+        <w:tc>
+          <w:tcPr>
+            <w:tcW w:w="960" w:type="dxa"/>
+            <w:tcBorders>
+              <w:top w:val="nil"/>
+              <w:left w:val="nil"/>
+              <w:bottom w:val="nil"/>
+              <w:right w:val="nil"/>
+            </w:tcBorders>
+            <w:shd w:val="clear" w:color="auto" w:fill="auto"/>
+            <w:noWrap/>
+            <w:vAlign w:val="bottom"/>
+            <w:hideMark/>
+          </w:tcPr>
+          <w:p>
+            <w:pPr>
+              <w:spacing w:after="0" w:line="240" w:lineRule="auto"/>
+              <w:jc w:val="right"/>
+              <w:rPr>
+                <w:rFonts w:ascii="Aptos Narrow" w:eastAsia="Times New Roman" w:hAnsi="Aptos Narrow" w:cs="Times New Roman"/>
+                <w:color w:val="000000"/>
+                <w:kern w:val="0"/>
+                <w:sz w:val="22"/>
+                <w:szCs w:val="22"/>
+                <w:lang w:val="en-US"/>
+                <w14:ligatures w14:val="none"/>
+              </w:rPr>
+            </w:pPr>
+            <w:r>
+              <w:rPr>
+                <w:rFonts w:ascii="Aptos Narrow" w:eastAsia="Times New Roman" w:hAnsi="Aptos Narrow" w:cs="Times New Roman"/>
+                <w:color w:val="000000"/>
+                <w:kern w:val="0"/>
+                <w:sz w:val="22"/>
+                <w:szCs w:val="22"/>
+                <w:lang w:val="en-US"/>
+                <w14:ligatures w14:val="none"/>
+              </w:rPr>
+              <w:t>5</w:t>
+            </w:r>
+          </w:p>
+        </w:tc>
+        <w:tc>
+          <w:tcPr>
+            <w:tcW w:w="960" w:type="dxa"/>
+            <w:tcBorders>
+              <w:top w:val="nil"/>
+              <w:left w:val="nil"/>
+              <w:bottom w:val="nil"/>
+              <w:right w:val="nil"/>
+            </w:tcBorders>
+            <w:shd w:val="clear" w:color="auto" w:fill="auto"/>
+            <w:noWrap/>
+            <w:vAlign w:val="bottom"/>
+            <w:hideMark/>
+          </w:tcPr>
+          <w:p>
+            <w:pPr>
+              <w:spacing w:after="0" w:line="240" w:lineRule="auto"/>
+              <w:jc w:val="right"/>
+              <w:rPr>
+                <w:rFonts w:ascii="Aptos Narrow" w:eastAsia="Times New Roman" w:hAnsi="Aptos Narrow" w:cs="Times New Roman"/>
+                <w:color w:val="000000"/>
+                <w:kern w:val="0"/>
+                <w:sz w:val="22"/>
+                <w:szCs w:val="22"/>
+                <w:lang w:val="en-US"/>
+                <w14:ligatures w14:val="none"/>
+              </w:rPr>
+            </w:pPr>
+            <w:r>
+              <w:rPr>
+                <w:rFonts w:ascii="Aptos Narrow" w:eastAsia="Times New Roman" w:hAnsi="Aptos Narrow" w:cs="Times New Roman"/>
+                <w:color w:val="000000"/>
+                <w:kern w:val="0"/>
+                <w:sz w:val="22"/>
+                <w:szCs w:val="22"/>
+                <w:lang w:val="en-US"/>
+                <w14:ligatures w14:val="none"/>
+              </w:rPr>
+              <w:t>6</w:t>
+            </w:r>
+          </w:p>
+        </w:tc>
+        <w:tc>
+          <w:tcPr>
+            <w:tcW w:w="960" w:type="dxa"/>
+            <w:tcBorders>
+              <w:top w:val="nil"/>
+              <w:left w:val="nil"/>
+              <w:bottom w:val="nil"/>
+              <w:right w:val="nil"/>
+            </w:tcBorders>
+            <w:shd w:val="clear" w:color="auto" w:fill="auto"/>
+            <w:noWrap/>
+            <w:vAlign w:val="bottom"/>
+            <w:hideMark/>
+          </w:tcPr>
+          <w:p>
+            <w:pPr>
+              <w:spacing w:after="0" w:line="240" w:lineRule="auto"/>
+              <w:jc w:val="right"/>
+              <w:rPr>
+                <w:rFonts w:ascii="Aptos Narrow" w:eastAsia="Times New Roman" w:hAnsi="Aptos Narrow" w:cs="Times New Roman"/>
+                <w:color w:val="000000"/>
+                <w:kern w:val="0"/>
+                <w:sz w:val="22"/>
+                <w:szCs w:val="22"/>
+                <w:lang w:val="en-US"/>
+                <w14:ligatures w14:val="none"/>
+              </w:rPr>
+            </w:pPr>
+            <w:r>
+              <w:rPr>
+                <w:rFonts w:ascii="Aptos Narrow" w:eastAsia="Times New Roman" w:hAnsi="Aptos Narrow" w:cs="Times New Roman"/>
+                <w:color w:val="000000"/>
+                <w:kern w:val="0"/>
+                <w:sz w:val="22"/>
+                <w:szCs w:val="22"/>
+                <w:lang w:val="en-US"/>
+                <w14:ligatures w14:val="none"/>
+              </w:rPr>
+              <w:t>7</w:t>
+            </w:r>
+          </w:p>
+        </w:tc>
+      </w:tr>
+      <w:tr>
+        <w:trPr>
+          <w:trHeight w:val="300"/>
+        </w:trPr>
+        <w:tc>
+          <w:tcPr>
+            <w:tcW w:w="960" w:type="dxa"/>
+            <w:tcBorders>
+              <w:top w:val="nil"/>
+              <w:left w:val="nil"/>
+              <w:bottom w:val="nil"/>
+              <w:right w:val="nil"/>
+            </w:tcBorders>
+            <w:shd w:val="clear" w:color="auto" w:fill="auto"/>
+            <w:noWrap/>
+            <w:vAlign w:val="bottom"/>
+            <w:hideMark/>
+          </w:tcPr>
+          <w:p>
+            <w:pPr>
+              <w:spacing w:after="0" w:line="240" w:lineRule="auto"/>
+              <w:jc w:val="right"/>
+              <w:rPr>
+                <w:rFonts w:ascii="Aptos Narrow" w:eastAsia="Times New Roman" w:hAnsi="Aptos Narrow" w:cs="Times New Roman"/>
+                <w:color w:val="000000"/>
+                <w:kern w:val="0"/>
+                <w:sz w:val="22"/>
+                <w:szCs w:val="22"/>
+                <w:lang w:val="en-US"/>
+                <w14:ligatures w14:val="none"/>
+              </w:rPr>
+            </w:pPr>
+            <w:r>
+              <w:rPr>
+                <w:rFonts w:ascii="Aptos Narrow" w:eastAsia="Times New Roman" w:hAnsi="Aptos Narrow" w:cs="Times New Roman"/>
+                <w:color w:val="000000"/>
+                <w:kern w:val="0"/>
+                <w:sz w:val="22"/>
+                <w:szCs w:val="22"/>
+                <w:lang w:val="en-US"/>
+                <w14:ligatures w14:val="none"/>
+              </w:rPr>
+              <w:t>12</w:t>
+            </w:r>
+          </w:p>
+        </w:tc>
+        <w:tc>
+          <w:tcPr>
+            <w:tcW w:w="960" w:type="dxa"/>
+            <w:tcBorders>
+              <w:top w:val="nil"/>
+              <w:left w:val="nil"/>
+              <w:bottom w:val="nil"/>
+              <w:right w:val="nil"/>
+            </w:tcBorders>
+            <w:shd w:val="clear" w:color="auto" w:fill="auto"/>
+            <w:noWrap/>
+            <w:vAlign w:val="bottom"/>
+            <w:hideMark/>
+          </w:tcPr>
+          <w:p>
+            <w:pPr>
+              <w:spacing w:after="0" w:line="240" w:lineRule="auto"/>
+              <w:jc w:val="right"/>
+              <w:rPr>
+                <w:rFonts w:ascii="Aptos Narrow" w:eastAsia="Times New Roman" w:hAnsi="Aptos Narrow" w:cs="Times New Roman"/>
+                <w:color w:val="000000"/>
+                <w:kern w:val="0"/>
+                <w:sz w:val="22"/>
+                <w:szCs w:val="22"/>
+                <w:lang w:val="en-US"/>
+                <w14:ligatures w14:val="none"/>
+              </w:rPr>
+            </w:pPr>
+            <w:r>
+              <w:rPr>
+                <w:rFonts w:ascii="Aptos Narrow" w:eastAsia="Times New Roman" w:hAnsi="Aptos Narrow" w:cs="Times New Roman"/>
+                <w:color w:val="000000"/>
+                <w:kern w:val="0"/>
+                <w:sz w:val="22"/>
+                <w:szCs w:val="22"/>
+                <w:lang w:val="en-US"/>
+                <w14:ligatures w14:val="none"/>
+              </w:rPr>
+              <w:t>4</w:t>
+            </w:r>
+          </w:p>
+        </w:tc>
+        <w:tc>
+          <w:tcPr>
+            <w:tcW w:w="960" w:type="dxa"/>
+            <w:tcBorders>
+              <w:top w:val="nil"/>
+              <w:left w:val="nil"/>
+              <w:bottom w:val="nil"/>
+              <w:right w:val="nil"/>
+            </w:tcBorders>
+            <w:shd w:val="clear" w:color="auto" w:fill="auto"/>
+            <w:noWrap/>
+            <w:vAlign w:val="bottom"/>
+            <w:hideMark/>
+          </w:tcPr>
+          <w:p>
+            <w:pPr>
+              <w:spacing w:after="0" w:line="240" w:lineRule="auto"/>
+              <w:jc w:val="right"/>
+              <w:rPr>
+                <w:rFonts w:ascii="Aptos Narrow" w:eastAsia="Times New Roman" w:hAnsi="Aptos Narrow" w:cs="Times New Roman"/>
+                <w:color w:val="000000"/>
+                <w:kern w:val="0"/>
+                <w:sz w:val="22"/>
+                <w:szCs w:val="22"/>
+                <w:lang w:val="en-US"/>
+                <w14:ligatures w14:val="none"/>
+              </w:rPr>
+            </w:pPr>
+            <w:r>
+              <w:rPr>
+                <w:rFonts w:ascii="Aptos Narrow" w:eastAsia="Times New Roman" w:hAnsi="Aptos Narrow" w:cs="Times New Roman"/>
+                <w:color w:val="000000"/>
+                <w:kern w:val="0"/>
+                <w:sz w:val="22"/>
+                <w:szCs w:val="22"/>
+                <w:lang w:val="en-US"/>
+                <w14:ligatures w14:val="none"/>
+              </w:rPr>
+              <w:t>2</w:t>
+            </w:r>
+          </w:p>
+        </w:tc>
+        <w:tc>
+          <w:tcPr>
+            <w:tcW w:w="960" w:type="dxa"/>
+            <w:tcBorders>
+              <w:top w:val="nil"/>
+              <w:left w:val="nil"/>
+              <w:bottom w:val="nil"/>
+              <w:right w:val="nil"/>
+            </w:tcBorders>
+            <w:shd w:val="clear" w:color="auto" w:fill="auto"/>
+            <w:noWrap/>
+            <w:vAlign w:val="bottom"/>
+            <w:hideMark/>
+          </w:tcPr>
+          <w:p>
+            <w:pPr>
+              <w:spacing w:after="0" w:line="240" w:lineRule="auto"/>
+              <w:jc w:val="right"/>
+              <w:rPr>
+                <w:rFonts w:ascii="Aptos Narrow" w:eastAsia="Times New Roman" w:hAnsi="Aptos Narrow" w:cs="Times New Roman"/>
+                <w:color w:val="000000"/>
+                <w:kern w:val="0"/>
+                <w:sz w:val="22"/>
+                <w:szCs w:val="22"/>
+                <w:lang w:val="en-US"/>
+                <w14:ligatures w14:val="none"/>
+              </w:rPr>
+            </w:pPr>
+            <w:r>
+              <w:rPr>
+                <w:rFonts w:ascii="Aptos Narrow" w:eastAsia="Times New Roman" w:hAnsi="Aptos Narrow" w:cs="Times New Roman"/>
+                <w:color w:val="000000"/>
+                <w:kern w:val="0"/>
+                <w:sz w:val="22"/>
+                <w:szCs w:val="22"/>
+                <w:lang w:val="en-US"/>
+                <w14:ligatures w14:val="none"/>
+              </w:rPr>
+              <w:t>18</w:t>
+            </w:r>
+          </w:p>
+        </w:tc>
+        <w:tc>
+          <w:tcPr>
+            <w:tcW w:w="960" w:type="dxa"/>
+            <w:tcBorders>
+              <w:top w:val="nil"/>
+              <w:left w:val="nil"/>
+              <w:bottom w:val="nil"/>
+              <w:right w:val="nil"/>
+            </w:tcBorders>
+            <w:shd w:val="clear" w:color="auto" w:fill="auto"/>
+            <w:noWrap/>
+            <w:vAlign w:val="bottom"/>
+            <w:hideMark/>
+          </w:tcPr>
+          <w:p>
+            <w:pPr>
+              <w:spacing w:after="0" w:line="240" w:lineRule="auto"/>
+              <w:jc w:val="right"/>
+              <w:rPr>
+                <w:rFonts w:ascii="Aptos Narrow" w:eastAsia="Times New Roman" w:hAnsi="Aptos Narrow" w:cs="Times New Roman"/>
+                <w:color w:val="000000"/>
+                <w:kern w:val="0"/>
+                <w:sz w:val="22"/>
+                <w:szCs w:val="22"/>
+                <w:lang w:val="en-US"/>
+                <w14:ligatures w14:val="none"/>
+              </w:rPr>
+            </w:pPr>
+            <w:r>
+              <w:rPr>
+                <w:rFonts w:ascii="Aptos Narrow" w:eastAsia="Times New Roman" w:hAnsi="Aptos Narrow" w:cs="Times New Roman"/>
+                <w:color w:val="000000"/>
+                <w:kern w:val="0"/>
+                <w:sz w:val="22"/>
+                <w:szCs w:val="22"/>
+                <w:lang w:val="en-US"/>
+                <w14:ligatures w14:val="none"/>
+              </w:rPr>
+              <w:t>17</w:t>
+            </w:r>
+          </w:p>
+        </w:tc>
+        <w:tc>
+          <w:tcPr>
+            <w:tcW w:w="960" w:type="dxa"/>
+            <w:tcBorders>
+              <w:top w:val="nil"/>
+              <w:left w:val="nil"/>
+              <w:bottom w:val="nil"/>
+              <w:right w:val="nil"/>
+            </w:tcBorders>
+            <w:shd w:val="clear" w:color="auto" w:fill="auto"/>
+            <w:noWrap/>
+            <w:vAlign w:val="bottom"/>
+            <w:hideMark/>
+          </w:tcPr>
+          <w:p>
+            <w:pPr>
+              <w:spacing w:after="0" w:line="240" w:lineRule="auto"/>
+              <w:jc w:val="right"/>
+              <w:rPr>
+                <w:rFonts w:ascii="Aptos Narrow" w:eastAsia="Times New Roman" w:hAnsi="Aptos Narrow" w:cs="Times New Roman"/>
+                <w:color w:val="000000"/>
+                <w:kern w:val="0"/>
+                <w:sz w:val="22"/>
+                <w:szCs w:val="22"/>
+                <w:lang w:val="en-US"/>
+                <w14:ligatures w14:val="none"/>
+              </w:rPr>
+            </w:pPr>
+            <w:r>
+              <w:rPr>
+                <w:rFonts w:ascii="Aptos Narrow" w:eastAsia="Times New Roman" w:hAnsi="Aptos Narrow" w:cs="Times New Roman"/>
+                <w:color w:val="000000"/>
+                <w:kern w:val="0"/>
+                <w:sz w:val="22"/>
+                <w:szCs w:val="22"/>
+                <w:lang w:val="en-US"/>
+                <w14:ligatures w14:val="none"/>
+              </w:rPr>
+              <w:t>9</w:t>
+            </w:r>
+          </w:p>
+        </w:tc>
+        <w:tc>
+          <w:tcPr>
+            <w:tcW w:w="960" w:type="dxa"/>
+            <w:tcBorders>
+              <w:top w:val="nil"/>
+              <w:left w:val="nil"/>
+              <w:bottom w:val="nil"/>
+              <w:right w:val="nil"/>
+            </w:tcBorders>
+            <w:shd w:val="clear" w:color="auto" w:fill="auto"/>
+            <w:noWrap/>
+            <w:vAlign w:val="bottom"/>
+            <w:hideMark/>
+          </w:tcPr>
+          <w:p>
+            <w:pPr>
+              <w:spacing w:after="0" w:line="240" w:lineRule="auto"/>
+              <w:jc w:val="right"/>
+              <w:rPr>
+                <w:rFonts w:ascii="Aptos Narrow" w:eastAsia="Times New Roman" w:hAnsi="Aptos Narrow" w:cs="Times New Roman"/>
+                <w:color w:val="000000"/>
+                <w:kern w:val="0"/>
+                <w:sz w:val="22"/>
+                <w:szCs w:val="22"/>
+                <w:lang w:val="en-US"/>
+                <w14:ligatures w14:val="none"/>
+              </w:rPr>
+            </w:pPr>
+            <w:r>
+              <w:rPr>
+                <w:rFonts w:ascii="Aptos Narrow" w:eastAsia="Times New Roman" w:hAnsi="Aptos Narrow" w:cs="Times New Roman"/>
+                <w:color w:val="000000"/>
+                <w:kern w:val="0"/>
+                <w:sz w:val="22"/>
+                <w:szCs w:val="22"/>
+                <w:lang w:val="en-US"/>
+                <w14:ligatures w14:val="none"/>
+              </w:rPr>
+              <w:t>7</w:t>
+            </w:r>
+          </w:p>
+        </w:tc>
+        <w:tc>
+          <w:tcPr>
+            <w:tcW w:w="960" w:type="dxa"/>
+            <w:tcBorders>
+              <w:top w:val="nil"/>
+              <w:left w:val="nil"/>
+              <w:bottom w:val="nil"/>
+              <w:right w:val="nil"/>
+            </w:tcBorders>
+            <w:shd w:val="clear" w:color="auto" w:fill="auto"/>
+            <w:noWrap/>
+            <w:vAlign w:val="bottom"/>
+            <w:hideMark/>
+          </w:tcPr>
+          <w:p>
+            <w:pPr>
+              <w:spacing w:after="0" w:line="240" w:lineRule="auto"/>
+              <w:jc w:val="right"/>
+              <w:rPr>
+                <w:rFonts w:ascii="Aptos Narrow" w:eastAsia="Times New Roman" w:hAnsi="Aptos Narrow" w:cs="Times New Roman"/>
+                <w:color w:val="000000"/>
+                <w:kern w:val="0"/>
+                <w:sz w:val="22"/>
+                <w:szCs w:val="22"/>
+                <w:lang w:val="en-US"/>
+                <w14:ligatures w14:val="none"/>
+              </w:rPr>
+            </w:pPr>
+            <w:r>
+              <w:rPr>
+                <w:rFonts w:ascii="Aptos Narrow" w:eastAsia="Times New Roman" w:hAnsi="Aptos Narrow" w:cs="Times New Roman"/>
+                <w:color w:val="000000"/>
+                <w:kern w:val="0"/>
+                <w:sz w:val="22"/>
+                <w:szCs w:val="22"/>
+                <w:lang w:val="en-US"/>
+                <w14:ligatures w14:val="none"/>
+              </w:rPr>
+              <w:t>9</w:t>
+            </w:r>
+          </w:p>
+        </w:tc>
+      </w:tr>
+      <w:tr>
+        <w:trPr>
+          <w:trHeight w:val="300"/>
+        </w:trPr>
+        <w:tc>
+          <w:tcPr>
+            <w:tcW w:w="960" w:type="dxa"/>
+            <w:tcBorders>
+              <w:top w:val="nil"/>
+              <w:left w:val="nil"/>
+              <w:bottom w:val="nil"/>
+              <w:right w:val="nil"/>
+            </w:tcBorders>
+            <w:shd w:val="clear" w:color="auto" w:fill="auto"/>
+            <w:noWrap/>
+            <w:vAlign w:val="bottom"/>
+            <w:hideMark/>
+          </w:tcPr>
+          <w:p>
+            <w:pPr>
+              <w:spacing w:after="0" w:line="240" w:lineRule="auto"/>
+              <w:jc w:val="right"/>
+              <w:rPr>
+                <w:rFonts w:ascii="Aptos Narrow" w:eastAsia="Times New Roman" w:hAnsi="Aptos Narrow" w:cs="Times New Roman"/>
+                <w:color w:val="000000"/>
+                <w:kern w:val="0"/>
+                <w:sz w:val="22"/>
+                <w:szCs w:val="22"/>
+                <w:lang w:val="en-US"/>
+                <w14:ligatures w14:val="none"/>
+              </w:rPr>
+            </w:pPr>
+            <w:r>
+              <w:rPr>
+                <w:rFonts w:ascii="Aptos Narrow" w:eastAsia="Times New Roman" w:hAnsi="Aptos Narrow" w:cs="Times New Roman"/>
+                <w:color w:val="000000"/>
+                <w:kern w:val="0"/>
+                <w:sz w:val="22"/>
+                <w:szCs w:val="22"/>
+                <w:lang w:val="en-US"/>
+                <w14:ligatures w14:val="none"/>
+              </w:rPr>
+              <w:t>lo</w:t>
+            </w:r>
+          </w:p>
+        </w:tc>
+        <w:tc>
+          <w:tcPr>
+            <w:tcW w:w="960" w:type="dxa"/>
+            <w:tcBorders>
+              <w:top w:val="nil"/>
+              <w:left w:val="nil"/>
+              <w:bottom w:val="nil"/>
+              <w:right w:val="nil"/>
+            </w:tcBorders>
+            <w:shd w:val="clear" w:color="auto" w:fill="auto"/>
+            <w:noWrap/>
+            <w:vAlign w:val="bottom"/>
+            <w:hideMark/>
+          </w:tcPr>
+          <w:p>
+            <w:pPr>
+              <w:spacing w:after="0" w:line="240" w:lineRule="auto"/>
+              <w:jc w:val="right"/>
+              <w:rPr>
+                <w:rFonts w:ascii="Aptos Narrow" w:eastAsia="Times New Roman" w:hAnsi="Aptos Narrow" w:cs="Times New Roman"/>
+                <w:color w:val="000000"/>
+                <w:kern w:val="0"/>
+                <w:sz w:val="22"/>
+                <w:szCs w:val="22"/>
+                <w:lang w:val="en-US"/>
+                <w14:ligatures w14:val="none"/>
+              </w:rPr>
+            </w:pPr>
+            <w:proofErr w:type="spellStart"/>
+            <w:r>
+              <w:rPr>
+                <w:rFonts w:ascii="Aptos Narrow" w:eastAsia="Times New Roman" w:hAnsi="Aptos Narrow" w:cs="Times New Roman"/>
+                <w:color w:val="000000"/>
+                <w:kern w:val="0"/>
+                <w:sz w:val="22"/>
+                <w:szCs w:val="22"/>
+                <w:lang w:val="en-US"/>
+                <w14:ligatures w14:val="none"/>
+              </w:rPr>
+              <w:t>i</w:t>
+            </w:r>
+            <w:proofErr w:type="spellEnd"/>
+          </w:p>
+        </w:tc>
+        <w:tc>
+          <w:tcPr>
+            <w:tcW w:w="960" w:type="dxa"/>
+            <w:tcBorders>
+              <w:top w:val="nil"/>
+              <w:left w:val="nil"/>
+              <w:bottom w:val="nil"/>
+              <w:right w:val="nil"/>
+            </w:tcBorders>
+            <w:shd w:val="clear" w:color="auto" w:fill="auto"/>
+            <w:noWrap/>
+            <w:vAlign w:val="bottom"/>
+            <w:hideMark/>
+          </w:tcPr>
+          <w:p>
+            <w:pPr>
+              <w:spacing w:after="0" w:line="240" w:lineRule="auto"/>
+              <w:jc w:val="right"/>
+              <w:rPr>
+                <w:rFonts w:ascii="Aptos Narrow" w:eastAsia="Times New Roman" w:hAnsi="Aptos Narrow" w:cs="Times New Roman"/>
+                <w:color w:val="000000"/>
+                <w:kern w:val="0"/>
+                <w:sz w:val="22"/>
+                <w:szCs w:val="22"/>
+                <w:lang w:val="en-US"/>
+                <w14:ligatures w14:val="none"/>
+              </w:rPr>
+            </w:pPr>
+          </w:p>
+        </w:tc>
+        <w:tc>
+          <w:tcPr>
+            <w:tcW w:w="960" w:type="dxa"/>
+            <w:tcBorders>
+              <w:top w:val="nil"/>
+              <w:left w:val="nil"/>
+              <w:bottom w:val="nil"/>
+              <w:right w:val="nil"/>
+            </w:tcBorders>
+            <w:shd w:val="clear" w:color="auto" w:fill="auto"/>
+            <w:noWrap/>
+            <w:vAlign w:val="bottom"/>
+            <w:hideMark/>
+          </w:tcPr>
+          <w:p>
+            <w:pPr>
+              <w:spacing w:after="0" w:line="240" w:lineRule="auto"/>
+              <w:jc w:val="right"/>
+              <w:rPr>
+                <w:rFonts w:ascii="Times New Roman" w:eastAsia="Times New Roman" w:hAnsi="Times New Roman" w:cs="Times New Roman"/>
+                <w:kern w:val="0"/>
+                <w:sz w:val="20"/>
+                <w:szCs w:val="20"/>
+                <w:lang w:val="en-US"/>
+                <w14:ligatures w14:val="none"/>
+              </w:rPr>
+            </w:pPr>
+          </w:p>
+        </w:tc>
+        <w:tc>
+          <w:tcPr>
+            <w:tcW w:w="960" w:type="dxa"/>
+            <w:tcBorders>
+              <w:top w:val="nil"/>
+              <w:left w:val="nil"/>
+              <w:bottom w:val="nil"/>
+              <w:right w:val="nil"/>
+            </w:tcBorders>
+            <w:shd w:val="clear" w:color="auto" w:fill="auto"/>
+            <w:noWrap/>
+            <w:vAlign w:val="bottom"/>
+            <w:hideMark/>
+          </w:tcPr>
+          <w:p>
+            <w:pPr>
+              <w:spacing w:after="0" w:line="240" w:lineRule="auto"/>
+              <w:jc w:val="right"/>
+              <w:rPr>
+                <w:rFonts w:ascii="Times New Roman" w:eastAsia="Times New Roman" w:hAnsi="Times New Roman" w:cs="Times New Roman"/>
+                <w:kern w:val="0"/>
+                <w:sz w:val="20"/>
+                <w:szCs w:val="20"/>
+                <w:lang w:val="en-US"/>
+                <w14:ligatures w14:val="none"/>
+              </w:rPr>
+            </w:pPr>
+          </w:p>
+        </w:tc>
+        <w:tc>
+          <w:tcPr>
+            <w:tcW w:w="960" w:type="dxa"/>
+            <w:tcBorders>
+              <w:top w:val="nil"/>
+              <w:left w:val="nil"/>
+              <w:bottom w:val="nil"/>
+              <w:right w:val="nil"/>
+            </w:tcBorders>
+            <w:shd w:val="clear" w:color="auto" w:fill="auto"/>
+            <w:noWrap/>
+            <w:vAlign w:val="bottom"/>
+            <w:hideMark/>
+          </w:tcPr>
+          <w:p>
+            <w:pPr>
+              <w:spacing w:after="0" w:line="240" w:lineRule="auto"/>
+              <w:jc w:val="right"/>
+              <w:rPr>
+                <w:rFonts w:ascii="Times New Roman" w:eastAsia="Times New Roman" w:hAnsi="Times New Roman" w:cs="Times New Roman"/>
+                <w:kern w:val="0"/>
+                <w:sz w:val="20"/>
+                <w:szCs w:val="20"/>
+                <w:lang w:val="en-US"/>
+                <w14:ligatures w14:val="none"/>
+              </w:rPr>
+            </w:pPr>
+          </w:p>
+        </w:tc>
+        <w:tc>
+          <w:tcPr>
+            <w:tcW w:w="960" w:type="dxa"/>
+            <w:tcBorders>
+              <w:top w:val="nil"/>
+              <w:left w:val="nil"/>
+              <w:bottom w:val="nil"/>
+              <w:right w:val="nil"/>
+            </w:tcBorders>
+            <w:shd w:val="clear" w:color="auto" w:fill="auto"/>
+            <w:noWrap/>
+            <w:vAlign w:val="bottom"/>
+            <w:hideMark/>
+          </w:tcPr>
+          <w:p>
+            <w:pPr>
+              <w:spacing w:after="0" w:line="240" w:lineRule="auto"/>
+              <w:jc w:val="right"/>
+              <w:rPr>
+                <w:rFonts w:ascii="Times New Roman" w:eastAsia="Times New Roman" w:hAnsi="Times New Roman" w:cs="Times New Roman"/>
+                <w:kern w:val="0"/>
+                <w:sz w:val="20"/>
+                <w:szCs w:val="20"/>
+                <w:lang w:val="en-US"/>
+                <w14:ligatures w14:val="none"/>
+              </w:rPr>
+            </w:pPr>
+          </w:p>
+        </w:tc>
+        <w:tc>
+          <w:tcPr>
+            <w:tcW w:w="960" w:type="dxa"/>
+            <w:tcBorders>
+              <w:top w:val="nil"/>
+              <w:left w:val="nil"/>
+              <w:bottom w:val="nil"/>
+              <w:right w:val="nil"/>
+            </w:tcBorders>
+            <w:shd w:val="clear" w:color="auto" w:fill="auto"/>
+            <w:noWrap/>
+            <w:vAlign w:val="bottom"/>
+            <w:hideMark/>
+          </w:tcPr>
+          <w:p>
+            <w:pPr>
+              <w:spacing w:after="0" w:line="240" w:lineRule="auto"/>
+              <w:jc w:val="right"/>
+              <w:rPr>
+                <w:rFonts w:ascii="Aptos Narrow" w:eastAsia="Times New Roman" w:hAnsi="Aptos Narrow" w:cs="Times New Roman"/>
+                <w:color w:val="000000"/>
+                <w:kern w:val="0"/>
+                <w:sz w:val="22"/>
+                <w:szCs w:val="22"/>
+                <w:lang w:val="en-US"/>
+                <w14:ligatures w14:val="none"/>
+              </w:rPr>
+            </w:pPr>
+            <w:r>
+              <w:rPr>
+                <w:rFonts w:ascii="Aptos Narrow" w:eastAsia="Times New Roman" w:hAnsi="Aptos Narrow" w:cs="Times New Roman"/>
+                <w:color w:val="000000"/>
+                <w:kern w:val="0"/>
+                <w:sz w:val="22"/>
+                <w:szCs w:val="22"/>
+                <w:lang w:val="en-US"/>
+                <w14:ligatures w14:val="none"/>
+              </w:rPr>
+              <w:t>j</w:t>
+            </w:r>
+          </w:p>
+        </w:tc>
+      </w:tr>
+      <w:tr>
+        <w:trPr>
+          <w:trHeight w:val="300"/>
+        </w:trPr>
+        <w:tc>
+          <w:tcPr>
+            <w:tcW w:w="960" w:type="dxa"/>
+            <w:tcBorders>
+              <w:top w:val="nil"/>
+              <w:left w:val="nil"/>
+              <w:bottom w:val="nil"/>
+              <w:right w:val="nil"/>
+            </w:tcBorders>
+            <w:shd w:val="clear" w:color="auto" w:fill="auto"/>
+            <w:noWrap/>
+            <w:vAlign w:val="bottom"/>
+            <w:hideMark/>
+          </w:tcPr>
+          <w:p>
+            <w:pPr>
+              <w:spacing w:after="0" w:line="240" w:lineRule="auto"/>
+              <w:jc w:val="right"/>
+              <w:rPr>
+                <w:rFonts w:ascii="Aptos Narrow" w:eastAsia="Times New Roman" w:hAnsi="Aptos Narrow" w:cs="Times New Roman"/>
+                <w:color w:val="000000"/>
+                <w:kern w:val="0"/>
+                <w:sz w:val="22"/>
+                <w:szCs w:val="22"/>
+                <w:lang w:val="en-US"/>
+                <w14:ligatures w14:val="none"/>
+              </w:rPr>
+            </w:pPr>
+          </w:p>
+        </w:tc>
+        <w:tc>
+          <w:tcPr>
+            <w:tcW w:w="960" w:type="dxa"/>
+            <w:tcBorders>
+              <w:top w:val="nil"/>
+              <w:left w:val="nil"/>
+              <w:bottom w:val="nil"/>
+              <w:right w:val="nil"/>
+            </w:tcBorders>
+            <w:shd w:val="clear" w:color="auto" w:fill="auto"/>
+            <w:noWrap/>
+            <w:vAlign w:val="bottom"/>
+            <w:hideMark/>
+          </w:tcPr>
+          <w:p>
+            <w:pPr>
+              <w:spacing w:after="0" w:line="240" w:lineRule="auto"/>
+              <w:jc w:val="right"/>
+              <w:rPr>
+                <w:rFonts w:ascii="Times New Roman" w:eastAsia="Times New Roman" w:hAnsi="Times New Roman" w:cs="Times New Roman"/>
+                <w:kern w:val="0"/>
+                <w:sz w:val="20"/>
+                <w:szCs w:val="20"/>
+                <w:lang w:val="en-US"/>
+                <w14:ligatures w14:val="none"/>
+              </w:rPr>
+            </w:pPr>
+          </w:p>
+        </w:tc>
+        <w:tc>
+          <w:tcPr>
+            <w:tcW w:w="960" w:type="dxa"/>
+            <w:tcBorders>
+              <w:top w:val="nil"/>
+              <w:left w:val="nil"/>
+              <w:bottom w:val="nil"/>
+              <w:right w:val="nil"/>
+            </w:tcBorders>
+            <w:shd w:val="clear" w:color="auto" w:fill="auto"/>
+            <w:noWrap/>
+            <w:vAlign w:val="bottom"/>
+            <w:hideMark/>
+          </w:tcPr>
+          <w:p>
+            <w:pPr>
+              <w:spacing w:after="0" w:line="240" w:lineRule="auto"/>
+              <w:jc w:val="right"/>
+              <w:rPr>
+                <w:rFonts w:ascii="Times New Roman" w:eastAsia="Times New Roman" w:hAnsi="Times New Roman" w:cs="Times New Roman"/>
+                <w:kern w:val="0"/>
+                <w:sz w:val="20"/>
+                <w:szCs w:val="20"/>
+                <w:lang w:val="en-US"/>
+                <w14:ligatures w14:val="none"/>
+              </w:rPr>
+            </w:pPr>
+          </w:p>
+        </w:tc>
+        <w:tc>
+          <w:tcPr>
+            <w:tcW w:w="960" w:type="dxa"/>
+            <w:tcBorders>
+              <w:top w:val="nil"/>
+              <w:left w:val="nil"/>
+              <w:bottom w:val="nil"/>
+              <w:right w:val="nil"/>
+            </w:tcBorders>
+            <w:shd w:val="clear" w:color="auto" w:fill="auto"/>
+            <w:noWrap/>
+            <w:vAlign w:val="bottom"/>
+            <w:hideMark/>
+          </w:tcPr>
+          <w:p>
+            <w:pPr>
+              <w:spacing w:after="0" w:line="240" w:lineRule="auto"/>
+              <w:jc w:val="right"/>
+              <w:rPr>
+                <w:rFonts w:ascii="Times New Roman" w:eastAsia="Times New Roman" w:hAnsi="Times New Roman" w:cs="Times New Roman"/>
+                <w:kern w:val="0"/>
+                <w:sz w:val="20"/>
+                <w:szCs w:val="20"/>
+                <w:lang w:val="en-US"/>
+                <w14:ligatures w14:val="none"/>
+              </w:rPr>
+            </w:pPr>
+          </w:p>
+        </w:tc>
+        <w:tc>
+          <w:tcPr>
+            <w:tcW w:w="960" w:type="dxa"/>
+            <w:tcBorders>
+              <w:top w:val="nil"/>
+              <w:left w:val="nil"/>
+              <w:bottom w:val="nil"/>
+              <w:right w:val="nil"/>
+            </w:tcBorders>
+            <w:shd w:val="clear" w:color="auto" w:fill="auto"/>
+            <w:noWrap/>
+            <w:vAlign w:val="bottom"/>
+            <w:hideMark/>
+          </w:tcPr>
+          <w:p>
+            <w:pPr>
+              <w:spacing w:after="0" w:line="240" w:lineRule="auto"/>
+              <w:jc w:val="right"/>
+              <w:rPr>
+                <w:rFonts w:ascii="Times New Roman" w:eastAsia="Times New Roman" w:hAnsi="Times New Roman" w:cs="Times New Roman"/>
+                <w:kern w:val="0"/>
+                <w:sz w:val="20"/>
+                <w:szCs w:val="20"/>
+                <w:lang w:val="en-US"/>
+                <w14:ligatures w14:val="none"/>
+              </w:rPr>
+            </w:pPr>
+          </w:p>
+        </w:tc>
+        <w:tc>
+          <w:tcPr>
+            <w:tcW w:w="960" w:type="dxa"/>
+            <w:tcBorders>
+              <w:top w:val="nil"/>
+              <w:left w:val="nil"/>
+              <w:bottom w:val="nil"/>
+              <w:right w:val="nil"/>
+            </w:tcBorders>
+            <w:shd w:val="clear" w:color="auto" w:fill="auto"/>
+            <w:noWrap/>
+            <w:vAlign w:val="bottom"/>
+            <w:hideMark/>
+          </w:tcPr>
+          <w:p>
+            <w:pPr>
+              <w:spacing w:after="0" w:line="240" w:lineRule="auto"/>
+              <w:jc w:val="right"/>
+              <w:rPr>
+                <w:rFonts w:ascii="Times New Roman" w:eastAsia="Times New Roman" w:hAnsi="Times New Roman" w:cs="Times New Roman"/>
+                <w:kern w:val="0"/>
+                <w:sz w:val="20"/>
+                <w:szCs w:val="20"/>
+                <w:lang w:val="en-US"/>
+                <w14:ligatures w14:val="none"/>
+              </w:rPr>
+            </w:pPr>
+          </w:p>
+        </w:tc>
+        <w:tc>
+          <w:tcPr>
+            <w:tcW w:w="960" w:type="dxa"/>
+            <w:tcBorders>
+              <w:top w:val="nil"/>
+              <w:left w:val="nil"/>
+              <w:bottom w:val="nil"/>
+              <w:right w:val="nil"/>
+            </w:tcBorders>
+            <w:shd w:val="clear" w:color="auto" w:fill="auto"/>
+            <w:noWrap/>
+            <w:vAlign w:val="bottom"/>
+            <w:hideMark/>
+          </w:tcPr>
+          <w:p>
+            <w:pPr>
+              <w:spacing w:after="0" w:line="240" w:lineRule="auto"/>
+              <w:jc w:val="right"/>
+              <w:rPr>
+                <w:rFonts w:ascii="Times New Roman" w:eastAsia="Times New Roman" w:hAnsi="Times New Roman" w:cs="Times New Roman"/>
+                <w:kern w:val="0"/>
+                <w:sz w:val="20"/>
+                <w:szCs w:val="20"/>
+                <w:lang w:val="en-US"/>
+                <w14:ligatures w14:val="none"/>
+              </w:rPr>
+            </w:pPr>
+          </w:p>
+        </w:tc>
+        <w:tc>
+          <w:tcPr>
+            <w:tcW w:w="960" w:type="dxa"/>
+            <w:tcBorders>
+              <w:top w:val="nil"/>
+              <w:left w:val="nil"/>
+              <w:bottom w:val="nil"/>
+              <w:right w:val="nil"/>
+            </w:tcBorders>
+            <w:shd w:val="clear" w:color="auto" w:fill="auto"/>
+            <w:noWrap/>
+            <w:vAlign w:val="bottom"/>
+            <w:hideMark/>
+          </w:tcPr>
+          <w:p>
+            <w:pPr>
+              <w:spacing w:after="0" w:line="240" w:lineRule="auto"/>
+              <w:jc w:val="right"/>
+              <w:rPr>
+                <w:rFonts w:ascii="Times New Roman" w:eastAsia="Times New Roman" w:hAnsi="Times New Roman" w:cs="Times New Roman"/>
+                <w:kern w:val="0"/>
+                <w:sz w:val="20"/>
+                <w:szCs w:val="20"/>
+                <w:lang w:val="en-US"/>
+                <w14:ligatures w14:val="none"/>
+              </w:rPr>
+            </w:pPr>
+          </w:p>
+        </w:tc>
+      </w:tr>
+      <w:tr>
+        <w:trPr>
+          <w:trHeight w:val="300"/>
+        </w:trPr>
+        <w:tc>
+          <w:tcPr>
+            <w:tcW w:w="960" w:type="dxa"/>
+            <w:tcBorders>
+              <w:top w:val="nil"/>
+              <w:left w:val="nil"/>
+              <w:bottom w:val="nil"/>
+              <w:right w:val="nil"/>
+            </w:tcBorders>
+            <w:shd w:val="clear" w:color="auto" w:fill="auto"/>
+            <w:noWrap/>
+            <w:vAlign w:val="bottom"/>
+            <w:hideMark/>
+          </w:tcPr>
+          <w:p>
+            <w:pPr>
+              <w:spacing w:after="0" w:line="240" w:lineRule="auto"/>
+              <w:jc w:val="right"/>
+              <w:rPr>
+                <w:rFonts w:ascii="Aptos Narrow" w:eastAsia="Times New Roman" w:hAnsi="Aptos Narrow" w:cs="Times New Roman"/>
+                <w:color w:val="000000"/>
+                <w:kern w:val="0"/>
+                <w:sz w:val="22"/>
+                <w:szCs w:val="22"/>
+                <w:lang w:val="en-US"/>
+                <w14:ligatures w14:val="none"/>
+              </w:rPr>
+            </w:pPr>
+            <w:r>
+              <w:rPr>
+                <w:rFonts w:ascii="Aptos Narrow" w:eastAsia="Times New Roman" w:hAnsi="Aptos Narrow" w:cs="Times New Roman"/>
+                <w:color w:val="000000"/>
+                <w:kern w:val="0"/>
+                <w:sz w:val="22"/>
+                <w:szCs w:val="22"/>
+                <w:lang w:val="en-US"/>
+                <w14:ligatures w14:val="none"/>
+              </w:rPr>
+              <w:t>0</w:t>
+            </w:r>
+          </w:p>
+        </w:tc>
+        <w:tc>
+          <w:tcPr>
+            <w:tcW w:w="960" w:type="dxa"/>
+            <w:tcBorders>
+              <w:top w:val="nil"/>
+              <w:left w:val="nil"/>
+              <w:bottom w:val="nil"/>
+              <w:right w:val="nil"/>
+            </w:tcBorders>
+            <w:shd w:val="clear" w:color="auto" w:fill="auto"/>
+            <w:noWrap/>
+            <w:vAlign w:val="bottom"/>
+            <w:hideMark/>
+          </w:tcPr>
+          <w:p>
+            <w:pPr>
+              <w:spacing w:after="0" w:line="240" w:lineRule="auto"/>
+              <w:jc w:val="right"/>
+              <w:rPr>
+                <w:rFonts w:ascii="Aptos Narrow" w:eastAsia="Times New Roman" w:hAnsi="Aptos Narrow" w:cs="Times New Roman"/>
+                <w:color w:val="000000"/>
+                <w:kern w:val="0"/>
+                <w:sz w:val="22"/>
+                <w:szCs w:val="22"/>
+                <w:lang w:val="en-US"/>
+                <w14:ligatures w14:val="none"/>
+              </w:rPr>
+            </w:pPr>
+            <w:r>
+              <w:rPr>
+                <w:rFonts w:ascii="Aptos Narrow" w:eastAsia="Times New Roman" w:hAnsi="Aptos Narrow" w:cs="Times New Roman"/>
+                <w:color w:val="000000"/>
+                <w:kern w:val="0"/>
+                <w:sz w:val="22"/>
+                <w:szCs w:val="22"/>
+                <w:lang w:val="en-US"/>
+                <w14:ligatures w14:val="none"/>
+              </w:rPr>
+              <w:t>1</w:t>
+            </w:r>
+          </w:p>
+        </w:tc>
+        <w:tc>
+          <w:tcPr>
+            <w:tcW w:w="960" w:type="dxa"/>
+            <w:tcBorders>
+              <w:top w:val="nil"/>
+              <w:left w:val="nil"/>
+              <w:bottom w:val="nil"/>
+              <w:right w:val="nil"/>
+            </w:tcBorders>
+            <w:shd w:val="clear" w:color="auto" w:fill="auto"/>
+            <w:noWrap/>
+            <w:vAlign w:val="bottom"/>
+            <w:hideMark/>
+          </w:tcPr>
+          <w:p>
+            <w:pPr>
+              <w:spacing w:after="0" w:line="240" w:lineRule="auto"/>
+              <w:jc w:val="right"/>
+              <w:rPr>
+                <w:rFonts w:ascii="Aptos Narrow" w:eastAsia="Times New Roman" w:hAnsi="Aptos Narrow" w:cs="Times New Roman"/>
+                <w:color w:val="000000"/>
+                <w:kern w:val="0"/>
+                <w:sz w:val="22"/>
+                <w:szCs w:val="22"/>
+                <w:lang w:val="en-US"/>
+                <w14:ligatures w14:val="none"/>
+              </w:rPr>
+            </w:pPr>
+            <w:r>
+              <w:rPr>
+                <w:rFonts w:ascii="Aptos Narrow" w:eastAsia="Times New Roman" w:hAnsi="Aptos Narrow" w:cs="Times New Roman"/>
+                <w:color w:val="000000"/>
+                <w:kern w:val="0"/>
+                <w:sz w:val="22"/>
+                <w:szCs w:val="22"/>
+                <w:lang w:val="en-US"/>
+                <w14:ligatures w14:val="none"/>
+              </w:rPr>
+              <w:t>2</w:t>
+            </w:r>
+          </w:p>
+        </w:tc>
+        <w:tc>
+          <w:tcPr>
+            <w:tcW w:w="960" w:type="dxa"/>
+            <w:tcBorders>
+              <w:top w:val="nil"/>
+              <w:left w:val="nil"/>
+              <w:bottom w:val="nil"/>
+              <w:right w:val="nil"/>
+            </w:tcBorders>
+            <w:shd w:val="clear" w:color="auto" w:fill="auto"/>
+            <w:noWrap/>
+            <w:vAlign w:val="bottom"/>
+            <w:hideMark/>
+          </w:tcPr>
+          <w:p>
+            <w:pPr>
+              <w:spacing w:after="0" w:line="240" w:lineRule="auto"/>
+              <w:jc w:val="right"/>
+              <w:rPr>
+                <w:rFonts w:ascii="Aptos Narrow" w:eastAsia="Times New Roman" w:hAnsi="Aptos Narrow" w:cs="Times New Roman"/>
+                <w:color w:val="000000"/>
+                <w:kern w:val="0"/>
+                <w:sz w:val="22"/>
+                <w:szCs w:val="22"/>
+                <w:lang w:val="en-US"/>
+                <w14:ligatures w14:val="none"/>
+              </w:rPr>
+            </w:pPr>
+            <w:r>
+              <w:rPr>
+                <w:rFonts w:ascii="Aptos Narrow" w:eastAsia="Times New Roman" w:hAnsi="Aptos Narrow" w:cs="Times New Roman"/>
+                <w:color w:val="000000"/>
+                <w:kern w:val="0"/>
+                <w:sz w:val="22"/>
+                <w:szCs w:val="22"/>
+                <w:lang w:val="en-US"/>
+                <w14:ligatures w14:val="none"/>
+              </w:rPr>
+              <w:t>3</w:t>
+            </w:r>
+          </w:p>
+        </w:tc>
+        <w:tc>
+          <w:tcPr>
+            <w:tcW w:w="960" w:type="dxa"/>
+            <w:tcBorders>
+              <w:top w:val="nil"/>
+              <w:left w:val="nil"/>
+              <w:bottom w:val="nil"/>
+              <w:right w:val="nil"/>
+            </w:tcBorders>
+            <w:shd w:val="clear" w:color="auto" w:fill="auto"/>
+            <w:noWrap/>
+            <w:vAlign w:val="bottom"/>
+            <w:hideMark/>
+          </w:tcPr>
+          <w:p>
+            <w:pPr>
+              <w:spacing w:after="0" w:line="240" w:lineRule="auto"/>
+              <w:jc w:val="right"/>
+              <w:rPr>
+                <w:rFonts w:ascii="Aptos Narrow" w:eastAsia="Times New Roman" w:hAnsi="Aptos Narrow" w:cs="Times New Roman"/>
+                <w:color w:val="000000"/>
+                <w:kern w:val="0"/>
+                <w:sz w:val="22"/>
+                <w:szCs w:val="22"/>
+                <w:lang w:val="en-US"/>
+                <w14:ligatures w14:val="none"/>
+              </w:rPr>
+            </w:pPr>
+            <w:r>
+              <w:rPr>
+                <w:rFonts w:ascii="Aptos Narrow" w:eastAsia="Times New Roman" w:hAnsi="Aptos Narrow" w:cs="Times New Roman"/>
+                <w:color w:val="000000"/>
+                <w:kern w:val="0"/>
+                <w:sz w:val="22"/>
+                <w:szCs w:val="22"/>
+                <w:lang w:val="en-US"/>
+                <w14:ligatures w14:val="none"/>
+              </w:rPr>
+              <w:t>4</w:t>
+            </w:r>
+          </w:p>
+        </w:tc>
+        <w:tc>
+          <w:tcPr>
+            <w:tcW w:w="960" w:type="dxa"/>
+            <w:tcBorders>
+              <w:top w:val="nil"/>
+              <w:left w:val="nil"/>
+              <w:bottom w:val="nil"/>
+              <w:right w:val="nil"/>
+            </w:tcBorders>
+            <w:shd w:val="clear" w:color="auto" w:fill="auto"/>
+            <w:noWrap/>
+            <w:vAlign w:val="bottom"/>
+            <w:hideMark/>
+          </w:tcPr>
+          <w:p>
+            <w:pPr>
+              <w:spacing w:after="0" w:line="240" w:lineRule="auto"/>
+              <w:jc w:val="right"/>
+              <w:rPr>
+                <w:rFonts w:ascii="Aptos Narrow" w:eastAsia="Times New Roman" w:hAnsi="Aptos Narrow" w:cs="Times New Roman"/>
+                <w:color w:val="000000"/>
+                <w:kern w:val="0"/>
+                <w:sz w:val="22"/>
+                <w:szCs w:val="22"/>
+                <w:lang w:val="en-US"/>
+                <w14:ligatures w14:val="none"/>
+              </w:rPr>
+            </w:pPr>
+            <w:r>
+              <w:rPr>
+                <w:rFonts w:ascii="Aptos Narrow" w:eastAsia="Times New Roman" w:hAnsi="Aptos Narrow" w:cs="Times New Roman"/>
+                <w:color w:val="000000"/>
+                <w:kern w:val="0"/>
+                <w:sz w:val="22"/>
+                <w:szCs w:val="22"/>
+                <w:lang w:val="en-US"/>
+                <w14:ligatures w14:val="none"/>
+              </w:rPr>
+              <w:t>5</w:t>
+            </w:r>
+          </w:p>
+        </w:tc>
+        <w:tc>
+          <w:tcPr>
+            <w:tcW w:w="960" w:type="dxa"/>
+            <w:tcBorders>
+              <w:top w:val="nil"/>
+              <w:left w:val="nil"/>
+              <w:bottom w:val="nil"/>
+              <w:right w:val="nil"/>
+            </w:tcBorders>
+            <w:shd w:val="clear" w:color="auto" w:fill="auto"/>
+            <w:noWrap/>
+            <w:vAlign w:val="bottom"/>
+            <w:hideMark/>
+          </w:tcPr>
+          <w:p>
+            <w:pPr>
+              <w:spacing w:after="0" w:line="240" w:lineRule="auto"/>
+              <w:jc w:val="right"/>
+              <w:rPr>
+                <w:rFonts w:ascii="Aptos Narrow" w:eastAsia="Times New Roman" w:hAnsi="Aptos Narrow" w:cs="Times New Roman"/>
+                <w:color w:val="000000"/>
+                <w:kern w:val="0"/>
+                <w:sz w:val="22"/>
+                <w:szCs w:val="22"/>
+                <w:lang w:val="en-US"/>
+                <w14:ligatures w14:val="none"/>
+              </w:rPr>
+            </w:pPr>
+            <w:r>
+              <w:rPr>
+                <w:rFonts w:ascii="Aptos Narrow" w:eastAsia="Times New Roman" w:hAnsi="Aptos Narrow" w:cs="Times New Roman"/>
+                <w:color w:val="000000"/>
+                <w:kern w:val="0"/>
+                <w:sz w:val="22"/>
+                <w:szCs w:val="22"/>
+                <w:lang w:val="en-US"/>
+                <w14:ligatures w14:val="none"/>
+              </w:rPr>
+              <w:t>6</w:t>
+            </w:r>
+          </w:p>
+        </w:tc>
+        <w:tc>
+          <w:tcPr>
+            <w:tcW w:w="960" w:type="dxa"/>
+            <w:tcBorders>
+              <w:top w:val="nil"/>
+              <w:left w:val="nil"/>
+              <w:bottom w:val="nil"/>
+              <w:right w:val="nil"/>
+            </w:tcBorders>
+            <w:shd w:val="clear" w:color="auto" w:fill="auto"/>
+            <w:noWrap/>
+            <w:vAlign w:val="bottom"/>
+            <w:hideMark/>
+          </w:tcPr>
+          <w:p>
+            <w:pPr>
+              <w:spacing w:after="0" w:line="240" w:lineRule="auto"/>
+              <w:jc w:val="right"/>
+              <w:rPr>
+                <w:rFonts w:ascii="Aptos Narrow" w:eastAsia="Times New Roman" w:hAnsi="Aptos Narrow" w:cs="Times New Roman"/>
+                <w:color w:val="000000"/>
+                <w:kern w:val="0"/>
+                <w:sz w:val="22"/>
+                <w:szCs w:val="22"/>
+                <w:lang w:val="en-US"/>
+                <w14:ligatures w14:val="none"/>
+              </w:rPr>
+            </w:pPr>
+            <w:r>
+              <w:rPr>
+                <w:rFonts w:ascii="Aptos Narrow" w:eastAsia="Times New Roman" w:hAnsi="Aptos Narrow" w:cs="Times New Roman"/>
+                <w:color w:val="000000"/>
+                <w:kern w:val="0"/>
+                <w:sz w:val="22"/>
+                <w:szCs w:val="22"/>
+                <w:lang w:val="en-US"/>
+                <w14:ligatures w14:val="none"/>
+              </w:rPr>
+              <w:t>7</w:t>
+            </w:r>
+          </w:p>
+        </w:tc>
+      </w:tr>
+      <w:tr>
+        <w:trPr>
+          <w:trHeight w:val="300"/>
+        </w:trPr>
+        <w:tc>
+          <w:tcPr>
+            <w:tcW w:w="960" w:type="dxa"/>
+            <w:tcBorders>
+              <w:top w:val="nil"/>
+              <w:left w:val="nil"/>
+              <w:bottom w:val="nil"/>
+              <w:right w:val="nil"/>
+            </w:tcBorders>
+            <w:shd w:val="clear" w:color="auto" w:fill="auto"/>
+            <w:noWrap/>
+            <w:vAlign w:val="bottom"/>
+            <w:hideMark/>
+          </w:tcPr>
+          <w:p>
+            <w:pPr>
+              <w:spacing w:after="0" w:line="240" w:lineRule="auto"/>
+              <w:jc w:val="right"/>
+              <w:rPr>
+                <w:rFonts w:ascii="Aptos Narrow" w:eastAsia="Times New Roman" w:hAnsi="Aptos Narrow" w:cs="Times New Roman"/>
+                <w:color w:val="000000"/>
+                <w:kern w:val="0"/>
+                <w:sz w:val="22"/>
+                <w:szCs w:val="22"/>
+                <w:lang w:val="en-US"/>
+                <w14:ligatures w14:val="none"/>
+              </w:rPr>
+            </w:pPr>
+            <w:r>
+              <w:rPr>
+                <w:rFonts w:ascii="Aptos Narrow" w:eastAsia="Times New Roman" w:hAnsi="Aptos Narrow" w:cs="Times New Roman"/>
+                <w:color w:val="000000"/>
+                <w:kern w:val="0"/>
+                <w:sz w:val="22"/>
+                <w:szCs w:val="22"/>
+                <w:lang w:val="en-US"/>
+                <w14:ligatures w14:val="none"/>
+              </w:rPr>
+              <w:t>9</w:t>
+            </w:r>
+          </w:p>
+        </w:tc>
+        <w:tc>
+          <w:tcPr>
+            <w:tcW w:w="960" w:type="dxa"/>
+            <w:tcBorders>
+              <w:top w:val="nil"/>
+              <w:left w:val="nil"/>
+              <w:bottom w:val="nil"/>
+              <w:right w:val="nil"/>
+            </w:tcBorders>
+            <w:shd w:val="clear" w:color="auto" w:fill="auto"/>
+            <w:noWrap/>
+            <w:vAlign w:val="bottom"/>
+            <w:hideMark/>
+          </w:tcPr>
+          <w:p>
+            <w:pPr>
+              <w:spacing w:after="0" w:line="240" w:lineRule="auto"/>
+              <w:jc w:val="right"/>
+              <w:rPr>
+                <w:rFonts w:ascii="Aptos Narrow" w:eastAsia="Times New Roman" w:hAnsi="Aptos Narrow" w:cs="Times New Roman"/>
+                <w:color w:val="000000"/>
+                <w:kern w:val="0"/>
+                <w:sz w:val="22"/>
+                <w:szCs w:val="22"/>
+                <w:lang w:val="en-US"/>
+                <w14:ligatures w14:val="none"/>
+              </w:rPr>
+            </w:pPr>
+            <w:r>
+              <w:rPr>
+                <w:rFonts w:ascii="Aptos Narrow" w:eastAsia="Times New Roman" w:hAnsi="Aptos Narrow" w:cs="Times New Roman"/>
+                <w:color w:val="000000"/>
+                <w:kern w:val="0"/>
+                <w:sz w:val="22"/>
+                <w:szCs w:val="22"/>
+                <w:lang w:val="en-US"/>
+                <w14:ligatures w14:val="none"/>
+              </w:rPr>
+              <w:t>4</w:t>
+            </w:r>
+          </w:p>
+        </w:tc>
+        <w:tc>
+          <w:tcPr>
+            <w:tcW w:w="960" w:type="dxa"/>
+            <w:tcBorders>
+              <w:top w:val="nil"/>
+              <w:left w:val="nil"/>
+              <w:bottom w:val="nil"/>
+              <w:right w:val="nil"/>
+            </w:tcBorders>
+            <w:shd w:val="clear" w:color="auto" w:fill="auto"/>
+            <w:noWrap/>
+            <w:vAlign w:val="bottom"/>
+            <w:hideMark/>
+          </w:tcPr>
+          <w:p>
+            <w:pPr>
+              <w:spacing w:after="0" w:line="240" w:lineRule="auto"/>
+              <w:jc w:val="right"/>
+              <w:rPr>
+                <w:rFonts w:ascii="Aptos Narrow" w:eastAsia="Times New Roman" w:hAnsi="Aptos Narrow" w:cs="Times New Roman"/>
+                <w:color w:val="000000"/>
+                <w:kern w:val="0"/>
+                <w:sz w:val="22"/>
+                <w:szCs w:val="22"/>
+                <w:lang w:val="en-US"/>
+                <w14:ligatures w14:val="none"/>
+              </w:rPr>
+            </w:pPr>
+            <w:r>
+              <w:rPr>
+                <w:rFonts w:ascii="Aptos Narrow" w:eastAsia="Times New Roman" w:hAnsi="Aptos Narrow" w:cs="Times New Roman"/>
+                <w:color w:val="000000"/>
+                <w:kern w:val="0"/>
+                <w:sz w:val="22"/>
+                <w:szCs w:val="22"/>
+                <w:lang w:val="en-US"/>
+                <w14:ligatures w14:val="none"/>
+              </w:rPr>
+              <w:t>2</w:t>
+            </w:r>
+          </w:p>
+        </w:tc>
+        <w:tc>
+          <w:tcPr>
+            <w:tcW w:w="960" w:type="dxa"/>
+            <w:tcBorders>
+              <w:top w:val="nil"/>
+              <w:left w:val="nil"/>
+              <w:bottom w:val="nil"/>
+              <w:right w:val="nil"/>
+            </w:tcBorders>
+            <w:shd w:val="clear" w:color="auto" w:fill="auto"/>
+            <w:noWrap/>
+            <w:vAlign w:val="bottom"/>
+            <w:hideMark/>
+          </w:tcPr>
+          <w:p>
+            <w:pPr>
+              <w:spacing w:after="0" w:line="240" w:lineRule="auto"/>
+              <w:jc w:val="right"/>
+              <w:rPr>
+                <w:rFonts w:ascii="Aptos Narrow" w:eastAsia="Times New Roman" w:hAnsi="Aptos Narrow" w:cs="Times New Roman"/>
+                <w:color w:val="000000"/>
+                <w:kern w:val="0"/>
+                <w:sz w:val="22"/>
+                <w:szCs w:val="22"/>
+                <w:lang w:val="en-US"/>
+                <w14:ligatures w14:val="none"/>
+              </w:rPr>
+            </w:pPr>
+            <w:r>
+              <w:rPr>
+                <w:rFonts w:ascii="Aptos Narrow" w:eastAsia="Times New Roman" w:hAnsi="Aptos Narrow" w:cs="Times New Roman"/>
+                <w:color w:val="000000"/>
+                <w:kern w:val="0"/>
+                <w:sz w:val="22"/>
+                <w:szCs w:val="22"/>
+                <w:lang w:val="en-US"/>
+                <w14:ligatures w14:val="none"/>
+              </w:rPr>
+              <w:t>18</w:t>
+            </w:r>
+          </w:p>
+        </w:tc>
+        <w:tc>
+          <w:tcPr>
+            <w:tcW w:w="960" w:type="dxa"/>
+            <w:tcBorders>
+              <w:top w:val="nil"/>
+              <w:left w:val="nil"/>
+              <w:bottom w:val="nil"/>
+              <w:right w:val="nil"/>
+            </w:tcBorders>
+            <w:shd w:val="clear" w:color="auto" w:fill="auto"/>
+            <w:noWrap/>
+            <w:vAlign w:val="bottom"/>
+            <w:hideMark/>
+          </w:tcPr>
+          <w:p>
+            <w:pPr>
+              <w:spacing w:after="0" w:line="240" w:lineRule="auto"/>
+              <w:jc w:val="right"/>
+              <w:rPr>
+                <w:rFonts w:ascii="Aptos Narrow" w:eastAsia="Times New Roman" w:hAnsi="Aptos Narrow" w:cs="Times New Roman"/>
+                <w:color w:val="000000"/>
+                <w:kern w:val="0"/>
+                <w:sz w:val="22"/>
+                <w:szCs w:val="22"/>
+                <w:lang w:val="en-US"/>
+                <w14:ligatures w14:val="none"/>
+              </w:rPr>
+            </w:pPr>
+            <w:r>
+              <w:rPr>
+                <w:rFonts w:ascii="Aptos Narrow" w:eastAsia="Times New Roman" w:hAnsi="Aptos Narrow" w:cs="Times New Roman"/>
+                <w:color w:val="000000"/>
+                <w:kern w:val="0"/>
+                <w:sz w:val="22"/>
+                <w:szCs w:val="22"/>
+                <w:lang w:val="en-US"/>
+                <w14:ligatures w14:val="none"/>
+              </w:rPr>
+              <w:t>17</w:t>
+            </w:r>
+          </w:p>
+        </w:tc>
+        <w:tc>
+          <w:tcPr>
+            <w:tcW w:w="960" w:type="dxa"/>
+            <w:tcBorders>
+              <w:top w:val="nil"/>
+              <w:left w:val="nil"/>
+              <w:bottom w:val="nil"/>
+              <w:right w:val="nil"/>
+            </w:tcBorders>
+            <w:shd w:val="clear" w:color="auto" w:fill="auto"/>
+            <w:noWrap/>
+            <w:vAlign w:val="bottom"/>
+            <w:hideMark/>
+          </w:tcPr>
+          <w:p>
+            <w:pPr>
+              <w:spacing w:after="0" w:line="240" w:lineRule="auto"/>
+              <w:jc w:val="right"/>
+              <w:rPr>
+                <w:rFonts w:ascii="Aptos Narrow" w:eastAsia="Times New Roman" w:hAnsi="Aptos Narrow" w:cs="Times New Roman"/>
+                <w:color w:val="000000"/>
+                <w:kern w:val="0"/>
+                <w:sz w:val="22"/>
+                <w:szCs w:val="22"/>
+                <w:lang w:val="en-US"/>
+                <w14:ligatures w14:val="none"/>
+              </w:rPr>
+            </w:pPr>
+            <w:r>
+              <w:rPr>
+                <w:rFonts w:ascii="Aptos Narrow" w:eastAsia="Times New Roman" w:hAnsi="Aptos Narrow" w:cs="Times New Roman"/>
+                <w:color w:val="000000"/>
+                <w:kern w:val="0"/>
+                <w:sz w:val="22"/>
+                <w:szCs w:val="22"/>
+                <w:lang w:val="en-US"/>
+                <w14:ligatures w14:val="none"/>
+              </w:rPr>
+              <w:t>9</w:t>
+            </w:r>
+          </w:p>
+        </w:tc>
+        <w:tc>
+          <w:tcPr>
+            <w:tcW w:w="960" w:type="dxa"/>
+            <w:tcBorders>
+              <w:top w:val="nil"/>
+              <w:left w:val="nil"/>
+              <w:bottom w:val="nil"/>
+              <w:right w:val="nil"/>
+            </w:tcBorders>
+            <w:shd w:val="clear" w:color="auto" w:fill="auto"/>
+            <w:noWrap/>
+            <w:vAlign w:val="bottom"/>
+            <w:hideMark/>
+          </w:tcPr>
+          <w:p>
+            <w:pPr>
+              <w:spacing w:after="0" w:line="240" w:lineRule="auto"/>
+              <w:jc w:val="right"/>
+              <w:rPr>
+                <w:rFonts w:ascii="Aptos Narrow" w:eastAsia="Times New Roman" w:hAnsi="Aptos Narrow" w:cs="Times New Roman"/>
+                <w:color w:val="000000"/>
+                <w:kern w:val="0"/>
+                <w:sz w:val="22"/>
+                <w:szCs w:val="22"/>
+                <w:lang w:val="en-US"/>
+                <w14:ligatures w14:val="none"/>
+              </w:rPr>
+            </w:pPr>
+            <w:r>
+              <w:rPr>
+                <w:rFonts w:ascii="Aptos Narrow" w:eastAsia="Times New Roman" w:hAnsi="Aptos Narrow" w:cs="Times New Roman"/>
+                <w:color w:val="000000"/>
+                <w:kern w:val="0"/>
+                <w:sz w:val="22"/>
+                <w:szCs w:val="22"/>
+                <w:lang w:val="en-US"/>
+                <w14:ligatures w14:val="none"/>
+              </w:rPr>
+              <w:t>7</w:t>
+            </w:r>
+          </w:p>
+        </w:tc>
+        <w:tc>
+          <w:tcPr>
+            <w:tcW w:w="960" w:type="dxa"/>
+            <w:tcBorders>
+              <w:top w:val="nil"/>
+              <w:left w:val="nil"/>
+              <w:bottom w:val="nil"/>
+              <w:right w:val="nil"/>
+            </w:tcBorders>
+            <w:shd w:val="clear" w:color="auto" w:fill="auto"/>
+            <w:noWrap/>
+            <w:vAlign w:val="bottom"/>
+            <w:hideMark/>
+          </w:tcPr>
+          <w:p>
+            <w:pPr>
+              <w:spacing w:after="0" w:line="240" w:lineRule="auto"/>
+              <w:jc w:val="right"/>
+              <w:rPr>
+                <w:rFonts w:ascii="Aptos Narrow" w:eastAsia="Times New Roman" w:hAnsi="Aptos Narrow" w:cs="Times New Roman"/>
+                <w:color w:val="000000"/>
+                <w:kern w:val="0"/>
+                <w:sz w:val="22"/>
+                <w:szCs w:val="22"/>
+                <w:lang w:val="en-US"/>
+                <w14:ligatures w14:val="none"/>
+              </w:rPr>
+            </w:pPr>
+            <w:r>
+              <w:rPr>
+                <w:rFonts w:ascii="Aptos Narrow" w:eastAsia="Times New Roman" w:hAnsi="Aptos Narrow" w:cs="Times New Roman"/>
+                <w:color w:val="000000"/>
+                <w:kern w:val="0"/>
+                <w:sz w:val="22"/>
+                <w:szCs w:val="22"/>
+                <w:lang w:val="en-US"/>
+                <w14:ligatures w14:val="none"/>
+              </w:rPr>
+              <w:t>12</w:t>
+            </w:r>
+          </w:p>
+        </w:tc>
+      </w:tr>
+      <w:tr>
+        <w:trPr>
+          <w:trHeight w:val="300"/>
+        </w:trPr>
+        <w:tc>
+          <w:tcPr>
+            <w:tcW w:w="960" w:type="dxa"/>
+            <w:tcBorders>
+              <w:top w:val="nil"/>
+              <w:left w:val="nil"/>
+              <w:bottom w:val="nil"/>
+              <w:right w:val="nil"/>
+            </w:tcBorders>
+            <w:shd w:val="clear" w:color="auto" w:fill="auto"/>
+            <w:noWrap/>
+            <w:vAlign w:val="bottom"/>
+            <w:hideMark/>
+          </w:tcPr>
+          <w:p>
+            <w:pPr>
+              <w:spacing w:after="0" w:line="240" w:lineRule="auto"/>
+              <w:jc w:val="right"/>
+              <w:rPr>
+                <w:rFonts w:ascii="Aptos Narrow" w:eastAsia="Times New Roman" w:hAnsi="Aptos Narrow" w:cs="Times New Roman"/>
+                <w:color w:val="000000"/>
+                <w:kern w:val="0"/>
+                <w:sz w:val="22"/>
+                <w:szCs w:val="22"/>
+                <w:lang w:val="en-US"/>
+                <w14:ligatures w14:val="none"/>
+              </w:rPr>
+            </w:pPr>
+            <w:r>
+              <w:rPr>
+                <w:rFonts w:ascii="Aptos Narrow" w:eastAsia="Times New Roman" w:hAnsi="Aptos Narrow" w:cs="Times New Roman"/>
+                <w:color w:val="000000"/>
+                <w:kern w:val="0"/>
+                <w:sz w:val="22"/>
+                <w:szCs w:val="22"/>
+                <w:lang w:val="en-US"/>
+                <w14:ligatures w14:val="none"/>
+              </w:rPr>
+              <w:t>lo</w:t>
+            </w:r>
+          </w:p>
+        </w:tc>
+        <w:tc>
+          <w:tcPr>
+            <w:tcW w:w="960" w:type="dxa"/>
+            <w:tcBorders>
+              <w:top w:val="nil"/>
+              <w:left w:val="nil"/>
+              <w:bottom w:val="nil"/>
+              <w:right w:val="nil"/>
+            </w:tcBorders>
+            <w:shd w:val="clear" w:color="auto" w:fill="auto"/>
+            <w:noWrap/>
+            <w:vAlign w:val="bottom"/>
+            <w:hideMark/>
+          </w:tcPr>
+          <w:p>
+            <w:pPr>
+              <w:spacing w:after="0" w:line="240" w:lineRule="auto"/>
+              <w:jc w:val="right"/>
+              <w:rPr>
+                <w:rFonts w:ascii="Aptos Narrow" w:eastAsia="Times New Roman" w:hAnsi="Aptos Narrow" w:cs="Times New Roman"/>
+                <w:color w:val="000000"/>
+                <w:kern w:val="0"/>
+                <w:sz w:val="22"/>
+                <w:szCs w:val="22"/>
+                <w:lang w:val="en-US"/>
+                <w14:ligatures w14:val="none"/>
+              </w:rPr>
+            </w:pPr>
+          </w:p>
+        </w:tc>
+        <w:tc>
+          <w:tcPr>
+            <w:tcW w:w="960" w:type="dxa"/>
+            <w:tcBorders>
+              <w:top w:val="nil"/>
+              <w:left w:val="nil"/>
+              <w:bottom w:val="nil"/>
+              <w:right w:val="nil"/>
+            </w:tcBorders>
+            <w:shd w:val="clear" w:color="auto" w:fill="auto"/>
+            <w:noWrap/>
+            <w:vAlign w:val="bottom"/>
+            <w:hideMark/>
+          </w:tcPr>
+          <w:p>
+            <w:pPr>
+              <w:spacing w:after="0" w:line="240" w:lineRule="auto"/>
+              <w:jc w:val="right"/>
+              <w:rPr>
+                <w:rFonts w:ascii="Times New Roman" w:eastAsia="Times New Roman" w:hAnsi="Times New Roman" w:cs="Times New Roman"/>
+                <w:kern w:val="0"/>
+                <w:sz w:val="20"/>
+                <w:szCs w:val="20"/>
+                <w:lang w:val="en-US"/>
+                <w14:ligatures w14:val="none"/>
+              </w:rPr>
+            </w:pPr>
+          </w:p>
+        </w:tc>
+        <w:tc>
+          <w:tcPr>
+            <w:tcW w:w="1920" w:type="dxa"/>
+            <w:gridSpan w:val="2"/>
+            <w:tcBorders>
+              <w:top w:val="nil"/>
+              <w:left w:val="nil"/>
+              <w:bottom w:val="nil"/>
+              <w:right w:val="nil"/>
+            </w:tcBorders>
+            <w:shd w:val="clear" w:color="auto" w:fill="auto"/>
+            <w:noWrap/>
+            <w:vAlign w:val="bottom"/>
+            <w:hideMark/>
+          </w:tcPr>
+          <w:p>
+            <w:pPr>
+              <w:spacing w:after="0" w:line="240" w:lineRule="auto"/>
+              <w:rPr>
+                <w:rFonts w:ascii="Aptos Narrow" w:eastAsia="Times New Roman" w:hAnsi="Aptos Narrow" w:cs="Times New Roman"/>
+                <w:color w:val="000000"/>
+                <w:kern w:val="0"/>
+                <w:sz w:val="22"/>
+                <w:szCs w:val="22"/>
+                <w:lang w:val="en-US"/>
+                <w14:ligatures w14:val="none"/>
+              </w:rPr>
+            </w:pPr>
+            <w:proofErr w:type="spellStart"/>
+            <w:r>
+              <w:rPr>
+                <w:rFonts w:ascii="Aptos Narrow" w:eastAsia="Times New Roman" w:hAnsi="Aptos Narrow" w:cs="Times New Roman"/>
+                <w:color w:val="000000"/>
+                <w:kern w:val="0"/>
+                <w:sz w:val="22"/>
+                <w:szCs w:val="22"/>
+                <w:lang w:val="en-US"/>
+                <w14:ligatures w14:val="none"/>
+              </w:rPr>
+              <w:t>i</w:t>
+            </w:r>
+            <w:proofErr w:type="spellEnd"/>
+            <w:r>
+              <w:rPr>
+                <w:rFonts w:ascii="Aptos Narrow" w:eastAsia="Times New Roman" w:hAnsi="Aptos Narrow" w:cs="Times New Roman"/>
+                <w:color w:val="000000"/>
+                <w:kern w:val="0"/>
+                <w:sz w:val="22"/>
+                <w:szCs w:val="22"/>
+                <w:lang w:val="en-US"/>
+                <w14:ligatures w14:val="none"/>
+              </w:rPr>
+              <w:t xml:space="preserve"> </w:t>
+            </w:r>
+            <w:proofErr w:type="spellStart"/>
+            <w:r>
+              <w:rPr>
+                <w:rFonts w:ascii="Aptos Narrow" w:eastAsia="Times New Roman" w:hAnsi="Aptos Narrow" w:cs="Times New Roman"/>
+                <w:color w:val="000000"/>
+                <w:kern w:val="0"/>
+                <w:sz w:val="22"/>
+                <w:szCs w:val="22"/>
+                <w:lang w:val="en-US"/>
+                <w14:ligatures w14:val="none"/>
+              </w:rPr>
+              <w:t>komið</w:t>
+            </w:r>
+            <w:proofErr w:type="spellEnd"/>
+            <w:r>
+              <w:rPr>
+                <w:rFonts w:ascii="Aptos Narrow" w:eastAsia="Times New Roman" w:hAnsi="Aptos Narrow" w:cs="Times New Roman"/>
+                <w:color w:val="000000"/>
+                <w:kern w:val="0"/>
+                <w:sz w:val="22"/>
+                <w:szCs w:val="22"/>
+                <w:lang w:val="en-US"/>
+                <w14:ligatures w14:val="none"/>
+              </w:rPr>
+              <w:t xml:space="preserve"> </w:t>
+            </w:r>
+            <w:proofErr w:type="spellStart"/>
+            <w:r>
+              <w:rPr>
+                <w:rFonts w:ascii="Aptos Narrow" w:eastAsia="Times New Roman" w:hAnsi="Aptos Narrow" w:cs="Times New Roman"/>
+                <w:color w:val="000000"/>
+                <w:kern w:val="0"/>
+                <w:sz w:val="22"/>
+                <w:szCs w:val="22"/>
+                <w:lang w:val="en-US"/>
+                <w14:ligatures w14:val="none"/>
+              </w:rPr>
+              <w:t>hingað</w:t>
+            </w:r>
+            <w:proofErr w:type="spellEnd"/>
+          </w:p>
+        </w:tc>
+        <w:tc>
+          <w:tcPr>
+            <w:tcW w:w="960" w:type="dxa"/>
+            <w:tcBorders>
+              <w:top w:val="nil"/>
+              <w:left w:val="nil"/>
+              <w:bottom w:val="nil"/>
+              <w:right w:val="nil"/>
+            </w:tcBorders>
+            <w:shd w:val="clear" w:color="auto" w:fill="auto"/>
+            <w:noWrap/>
+            <w:vAlign w:val="bottom"/>
+            <w:hideMark/>
+          </w:tcPr>
+          <w:p>
+            <w:pPr>
+              <w:spacing w:after="0" w:line="240" w:lineRule="auto"/>
+              <w:rPr>
+                <w:rFonts w:ascii="Aptos Narrow" w:eastAsia="Times New Roman" w:hAnsi="Aptos Narrow" w:cs="Times New Roman"/>
+                <w:color w:val="000000"/>
+                <w:kern w:val="0"/>
+                <w:sz w:val="22"/>
+                <w:szCs w:val="22"/>
+                <w:lang w:val="en-US"/>
+                <w14:ligatures w14:val="none"/>
+              </w:rPr>
+            </w:pPr>
+          </w:p>
+        </w:tc>
+        <w:tc>
+          <w:tcPr>
+            <w:tcW w:w="1920" w:type="dxa"/>
+            <w:gridSpan w:val="2"/>
+            <w:tcBorders>
+              <w:top w:val="nil"/>
+              <w:left w:val="nil"/>
+              <w:bottom w:val="nil"/>
+              <w:right w:val="nil"/>
+            </w:tcBorders>
+            <w:shd w:val="clear" w:color="auto" w:fill="auto"/>
+            <w:noWrap/>
+            <w:vAlign w:val="bottom"/>
+            <w:hideMark/>
+          </w:tcPr>
+          <w:p>
+            <w:pPr>
+              <w:spacing w:after="0" w:line="240" w:lineRule="auto"/>
+              <w:rPr>
+                <w:rFonts w:ascii="Aptos Narrow" w:eastAsia="Times New Roman" w:hAnsi="Aptos Narrow" w:cs="Times New Roman"/>
+                <w:color w:val="000000"/>
+                <w:kern w:val="0"/>
+                <w:sz w:val="22"/>
+                <w:szCs w:val="22"/>
+                <w:lang w:val="en-US"/>
+                <w14:ligatures w14:val="none"/>
+              </w:rPr>
+            </w:pPr>
+            <w:r>
+              <w:rPr>
+                <w:rFonts w:ascii="Aptos Narrow" w:eastAsia="Times New Roman" w:hAnsi="Aptos Narrow" w:cs="Times New Roman"/>
+                <w:color w:val="000000"/>
+                <w:kern w:val="0"/>
+                <w:sz w:val="22"/>
+                <w:szCs w:val="22"/>
+                <w:lang w:val="en-US"/>
+                <w14:ligatures w14:val="none"/>
+              </w:rPr>
+              <w:t xml:space="preserve">j </w:t>
+            </w:r>
+            <w:proofErr w:type="spellStart"/>
+            <w:r>
+              <w:rPr>
+                <w:rFonts w:ascii="Aptos Narrow" w:eastAsia="Times New Roman" w:hAnsi="Aptos Narrow" w:cs="Times New Roman"/>
+                <w:color w:val="000000"/>
+                <w:kern w:val="0"/>
+                <w:sz w:val="22"/>
+                <w:szCs w:val="22"/>
+                <w:lang w:val="en-US"/>
+                <w14:ligatures w14:val="none"/>
+              </w:rPr>
+              <w:t>komið</w:t>
+            </w:r>
+            <w:proofErr w:type="spellEnd"/>
+            <w:r>
+              <w:rPr>
+                <w:rFonts w:ascii="Aptos Narrow" w:eastAsia="Times New Roman" w:hAnsi="Aptos Narrow" w:cs="Times New Roman"/>
+                <w:color w:val="000000"/>
+                <w:kern w:val="0"/>
+                <w:sz w:val="22"/>
+                <w:szCs w:val="22"/>
+                <w:lang w:val="en-US"/>
+                <w14:ligatures w14:val="none"/>
+              </w:rPr>
+              <w:t xml:space="preserve"> </w:t>
+            </w:r>
+            <w:proofErr w:type="spellStart"/>
+            <w:r>
+              <w:rPr>
+                <w:rFonts w:ascii="Aptos Narrow" w:eastAsia="Times New Roman" w:hAnsi="Aptos Narrow" w:cs="Times New Roman"/>
+                <w:color w:val="000000"/>
+                <w:kern w:val="0"/>
+                <w:sz w:val="22"/>
+                <w:szCs w:val="22"/>
+                <w:lang w:val="en-US"/>
+                <w14:ligatures w14:val="none"/>
+              </w:rPr>
+              <w:t>hingað</w:t>
+            </w:r>
+            <w:proofErr w:type="spellEnd"/>
+          </w:p>
+        </w:tc>
+      </w:tr>
+    </w:tbl>
+    <w:p>
+      <w:pPr>
+        <w:pStyle w:val="ListParagraph"/>
+      </w:pPr>
+      <w:r>
+        <w:br/>
       </w:r>
     </w:p>
     <w:p>
@@ -251,6 +2468,12 @@
       <w:r>
         <w:t xml:space="preserve"> þarf að finna næstu tölu fyrir ofan. Þá er fyrst leitað til hægri(10 til 18) þar sem stærri tölur eru alltaf hægra megin. Svo er næst farið til vinstri(18 til 14) til þess að þrengja að til að komast nær 10. Allt stærra en 14 væri til hægri(sjá 16), svo þá er næst ekki farið til hægri heldur lengra til vinstri. En því miður er ekkert til vinstri og þar með er 14 orðin nýja rótin og 16 tekur stað 14 sem minni tala en 18.</w:t>
       </w:r>
+      <w:r>
+        <w:br/>
+      </w:r>
+      <w:r>
+        <w:br/>
+      </w:r>
     </w:p>
     <w:p>
       <w:pPr>
@@ -356,11 +2579,76 @@
           <w:numId w:val="7"/>
         </w:numPr>
       </w:pPr>
+      <w:r>
+        <w:drawing>
+          <wp:anchor distT="0" distB="0" distL="114300" distR="114300" simplePos="0" relativeHeight="251660288" behindDoc="0" locked="0" layoutInCell="1" allowOverlap="1" wp14:anchorId="10840E81" wp14:editId="6938FB37">
+            <wp:simplePos x="0" y="0"/>
+            <wp:positionH relativeFrom="page">
+              <wp:align>right</wp:align>
+            </wp:positionH>
+            <wp:positionV relativeFrom="paragraph">
+              <wp:posOffset>6985</wp:posOffset>
+            </wp:positionV>
+            <wp:extent cx="2524477" cy="2172003"/>
+            <wp:effectExtent l="0" t="0" r="9525" b="0"/>
+            <wp:wrapSquare wrapText="bothSides"/>
+            <wp:docPr id="799709942" name="Picture 1" descr="A diagram of a tree&#10;&#10;AI-generated content may be incorrect."/>
+            <wp:cNvGraphicFramePr>
+              <a:graphicFrameLocks xmlns:a="http://schemas.openxmlformats.org/drawingml/2006/main" noChangeAspect="1"/>
+            </wp:cNvGraphicFramePr>
+            <a:graphic xmlns:a="http://schemas.openxmlformats.org/drawingml/2006/main">
+              <a:graphicData uri="http://schemas.openxmlformats.org/drawingml/2006/picture">
+                <pic:pic xmlns:pic="http://schemas.openxmlformats.org/drawingml/2006/picture">
+                  <pic:nvPicPr>
+                    <pic:cNvPr id="1955205292" name="Picture 1" descr="A diagram of a tree&#10;&#10;AI-generated content may be incorrect."/>
+                    <pic:cNvPicPr/>
+                  </pic:nvPicPr>
+                  <pic:blipFill>
+                    <a:blip r:embed="rId6">
+                      <a:extLst>
+                        <a:ext uri="{28A0092B-C50C-407E-A947-70E740481C1C}">
+                          <a14:useLocalDpi xmlns:a14="http://schemas.microsoft.com/office/drawing/2010/main" val="0"/>
+                        </a:ext>
+                      </a:extLst>
+                    </a:blip>
+                    <a:stretch>
+                      <a:fillRect/>
+                    </a:stretch>
+                  </pic:blipFill>
+                  <pic:spPr>
+                    <a:xfrm>
+                      <a:off x="0" y="0"/>
+                      <a:ext cx="2524477" cy="2172003"/>
+                    </a:xfrm>
+                    <a:prstGeom prst="rect">
+                      <a:avLst/>
+                    </a:prstGeom>
+                  </pic:spPr>
+                </pic:pic>
+              </a:graphicData>
+            </a:graphic>
+          </wp:anchor>
+        </w:drawing>
+      </w:r>
+      <w:r>
+        <w:t xml:space="preserve">Svarið er 10, byrjum á því. </w:t>
+      </w:r>
       <w:proofErr w:type="spellStart"/>
       <w:r>
-        <w:t>Fregt</w:t>
+        <w:t>Floor</w:t>
       </w:r>
       <w:proofErr w:type="spellEnd"/>
+      <w:r>
+        <w:t xml:space="preserve"> segir mér að fara niður og finna </w:t>
+      </w:r>
+      <w:proofErr w:type="spellStart"/>
+      <w:r>
+        <w:t>floor</w:t>
+      </w:r>
+      <w:proofErr w:type="spellEnd"/>
+      <w:r>
+        <w:t xml:space="preserve">(gólfið). Leitarforrit þyrfti að fara úr 10(rótinni) í 18 í 14 í von um að finna 11 eftir að hafa byrjað á 10. Svo sé ég, leitarforritið, að það er ekkert 11 og held mig við 10. </w:t>
+      </w:r>
     </w:p>
     <w:p>
       <w:pPr>
@@ -370,11 +2658,808 @@
           <w:numId w:val="7"/>
         </w:numPr>
       </w:pPr>
+      <w:r>
+        <w:t xml:space="preserve">Svarið er 3(teljum frá 0). </w:t>
+      </w:r>
       <w:proofErr w:type="spellStart"/>
       <w:r>
-        <w:t>Fdgrthy</w:t>
+        <w:t>Rank</w:t>
       </w:r>
       <w:proofErr w:type="spellEnd"/>
+      <w:r>
+        <w:t xml:space="preserve"> þýðir stærð staks miðað við öll önnur stök. Sjá töflu fyrir neðan myndina</w:t>
+      </w:r>
+      <w:r>
+        <w:br/>
+      </w:r>
+    </w:p>
+    <w:tbl>
+      <w:tblPr>
+        <w:tblW w:w="8640" w:type="dxa"/>
+        <w:tblLook w:val="04A0" w:firstRow="1" w:lastRow="0" w:firstColumn="1" w:lastColumn="0" w:noHBand="0" w:noVBand="1"/>
+      </w:tblPr>
+      <w:tblGrid>
+        <w:gridCol w:w="960"/>
+        <w:gridCol w:w="960"/>
+        <w:gridCol w:w="960"/>
+        <w:gridCol w:w="960"/>
+        <w:gridCol w:w="960"/>
+        <w:gridCol w:w="960"/>
+        <w:gridCol w:w="960"/>
+        <w:gridCol w:w="960"/>
+        <w:gridCol w:w="960"/>
+      </w:tblGrid>
+      <w:tr>
+        <w:trPr>
+          <w:trHeight w:val="300"/>
+        </w:trPr>
+        <w:tc>
+          <w:tcPr>
+            <w:tcW w:w="960" w:type="dxa"/>
+            <w:tcBorders>
+              <w:top w:val="nil"/>
+              <w:left w:val="nil"/>
+              <w:bottom w:val="nil"/>
+              <w:right w:val="nil"/>
+            </w:tcBorders>
+            <w:shd w:val="clear" w:color="auto" w:fill="auto"/>
+            <w:noWrap/>
+            <w:vAlign w:val="bottom"/>
+            <w:hideMark/>
+          </w:tcPr>
+          <w:p>
+            <w:pPr>
+              <w:spacing w:after="0" w:line="240" w:lineRule="auto"/>
+              <w:jc w:val="right"/>
+              <w:rPr>
+                <w:rFonts w:ascii="Aptos Narrow" w:eastAsia="Times New Roman" w:hAnsi="Aptos Narrow" w:cs="Times New Roman"/>
+                <w:color w:val="000000"/>
+                <w:kern w:val="0"/>
+                <w:sz w:val="22"/>
+                <w:szCs w:val="22"/>
+                <w:lang w:val="en-US"/>
+                <w14:ligatures w14:val="none"/>
+              </w:rPr>
+            </w:pPr>
+            <w:r>
+              <w:rPr>
+                <w:rFonts w:ascii="Aptos Narrow" w:eastAsia="Times New Roman" w:hAnsi="Aptos Narrow" w:cs="Times New Roman"/>
+                <w:color w:val="000000"/>
+                <w:kern w:val="0"/>
+                <w:sz w:val="22"/>
+                <w:szCs w:val="22"/>
+                <w:lang w:val="en-US"/>
+                <w14:ligatures w14:val="none"/>
+              </w:rPr>
+              <w:t>0</w:t>
+            </w:r>
+          </w:p>
+        </w:tc>
+        <w:tc>
+          <w:tcPr>
+            <w:tcW w:w="960" w:type="dxa"/>
+            <w:tcBorders>
+              <w:top w:val="nil"/>
+              <w:left w:val="nil"/>
+              <w:bottom w:val="nil"/>
+              <w:right w:val="nil"/>
+            </w:tcBorders>
+            <w:shd w:val="clear" w:color="auto" w:fill="auto"/>
+            <w:noWrap/>
+            <w:vAlign w:val="bottom"/>
+            <w:hideMark/>
+          </w:tcPr>
+          <w:p>
+            <w:pPr>
+              <w:spacing w:after="0" w:line="240" w:lineRule="auto"/>
+              <w:jc w:val="right"/>
+              <w:rPr>
+                <w:rFonts w:ascii="Aptos Narrow" w:eastAsia="Times New Roman" w:hAnsi="Aptos Narrow" w:cs="Times New Roman"/>
+                <w:color w:val="000000"/>
+                <w:kern w:val="0"/>
+                <w:sz w:val="22"/>
+                <w:szCs w:val="22"/>
+                <w:lang w:val="en-US"/>
+                <w14:ligatures w14:val="none"/>
+              </w:rPr>
+            </w:pPr>
+            <w:r>
+              <w:rPr>
+                <w:rFonts w:ascii="Aptos Narrow" w:eastAsia="Times New Roman" w:hAnsi="Aptos Narrow" w:cs="Times New Roman"/>
+                <w:color w:val="000000"/>
+                <w:kern w:val="0"/>
+                <w:sz w:val="22"/>
+                <w:szCs w:val="22"/>
+                <w:lang w:val="en-US"/>
+                <w14:ligatures w14:val="none"/>
+              </w:rPr>
+              <w:t>1</w:t>
+            </w:r>
+          </w:p>
+        </w:tc>
+        <w:tc>
+          <w:tcPr>
+            <w:tcW w:w="960" w:type="dxa"/>
+            <w:tcBorders>
+              <w:top w:val="nil"/>
+              <w:left w:val="nil"/>
+              <w:bottom w:val="nil"/>
+              <w:right w:val="nil"/>
+            </w:tcBorders>
+            <w:shd w:val="clear" w:color="auto" w:fill="auto"/>
+            <w:noWrap/>
+            <w:vAlign w:val="bottom"/>
+            <w:hideMark/>
+          </w:tcPr>
+          <w:p>
+            <w:pPr>
+              <w:spacing w:after="0" w:line="240" w:lineRule="auto"/>
+              <w:jc w:val="right"/>
+              <w:rPr>
+                <w:rFonts w:ascii="Aptos Narrow" w:eastAsia="Times New Roman" w:hAnsi="Aptos Narrow" w:cs="Times New Roman"/>
+                <w:color w:val="000000"/>
+                <w:kern w:val="0"/>
+                <w:sz w:val="22"/>
+                <w:szCs w:val="22"/>
+                <w:lang w:val="en-US"/>
+                <w14:ligatures w14:val="none"/>
+              </w:rPr>
+            </w:pPr>
+            <w:r>
+              <w:rPr>
+                <w:rFonts w:ascii="Aptos Narrow" w:eastAsia="Times New Roman" w:hAnsi="Aptos Narrow" w:cs="Times New Roman"/>
+                <w:color w:val="000000"/>
+                <w:kern w:val="0"/>
+                <w:sz w:val="22"/>
+                <w:szCs w:val="22"/>
+                <w:lang w:val="en-US"/>
+                <w14:ligatures w14:val="none"/>
+              </w:rPr>
+              <w:t>2</w:t>
+            </w:r>
+          </w:p>
+        </w:tc>
+        <w:tc>
+          <w:tcPr>
+            <w:tcW w:w="960" w:type="dxa"/>
+            <w:tcBorders>
+              <w:top w:val="nil"/>
+              <w:left w:val="nil"/>
+              <w:bottom w:val="nil"/>
+              <w:right w:val="nil"/>
+            </w:tcBorders>
+            <w:shd w:val="clear" w:color="auto" w:fill="auto"/>
+            <w:noWrap/>
+            <w:vAlign w:val="bottom"/>
+            <w:hideMark/>
+          </w:tcPr>
+          <w:p>
+            <w:pPr>
+              <w:spacing w:after="0" w:line="240" w:lineRule="auto"/>
+              <w:jc w:val="right"/>
+              <w:rPr>
+                <w:rFonts w:ascii="Aptos Narrow" w:eastAsia="Times New Roman" w:hAnsi="Aptos Narrow" w:cs="Times New Roman"/>
+                <w:color w:val="000000"/>
+                <w:kern w:val="0"/>
+                <w:sz w:val="22"/>
+                <w:szCs w:val="22"/>
+                <w:lang w:val="en-US"/>
+                <w14:ligatures w14:val="none"/>
+              </w:rPr>
+            </w:pPr>
+            <w:r>
+              <w:rPr>
+                <w:rFonts w:ascii="Aptos Narrow" w:eastAsia="Times New Roman" w:hAnsi="Aptos Narrow" w:cs="Times New Roman"/>
+                <w:color w:val="000000"/>
+                <w:kern w:val="0"/>
+                <w:sz w:val="22"/>
+                <w:szCs w:val="22"/>
+                <w:lang w:val="en-US"/>
+                <w14:ligatures w14:val="none"/>
+              </w:rPr>
+              <w:t>3</w:t>
+            </w:r>
+          </w:p>
+        </w:tc>
+        <w:tc>
+          <w:tcPr>
+            <w:tcW w:w="960" w:type="dxa"/>
+            <w:tcBorders>
+              <w:top w:val="nil"/>
+              <w:left w:val="nil"/>
+              <w:bottom w:val="nil"/>
+              <w:right w:val="nil"/>
+            </w:tcBorders>
+            <w:shd w:val="clear" w:color="auto" w:fill="auto"/>
+            <w:noWrap/>
+            <w:vAlign w:val="bottom"/>
+            <w:hideMark/>
+          </w:tcPr>
+          <w:p>
+            <w:pPr>
+              <w:spacing w:after="0" w:line="240" w:lineRule="auto"/>
+              <w:jc w:val="right"/>
+              <w:rPr>
+                <w:rFonts w:ascii="Aptos Narrow" w:eastAsia="Times New Roman" w:hAnsi="Aptos Narrow" w:cs="Times New Roman"/>
+                <w:color w:val="000000"/>
+                <w:kern w:val="0"/>
+                <w:sz w:val="22"/>
+                <w:szCs w:val="22"/>
+                <w:lang w:val="en-US"/>
+                <w14:ligatures w14:val="none"/>
+              </w:rPr>
+            </w:pPr>
+            <w:r>
+              <w:rPr>
+                <w:rFonts w:ascii="Aptos Narrow" w:eastAsia="Times New Roman" w:hAnsi="Aptos Narrow" w:cs="Times New Roman"/>
+                <w:color w:val="000000"/>
+                <w:kern w:val="0"/>
+                <w:sz w:val="22"/>
+                <w:szCs w:val="22"/>
+                <w:lang w:val="en-US"/>
+                <w14:ligatures w14:val="none"/>
+              </w:rPr>
+              <w:t>4</w:t>
+            </w:r>
+          </w:p>
+        </w:tc>
+        <w:tc>
+          <w:tcPr>
+            <w:tcW w:w="960" w:type="dxa"/>
+            <w:tcBorders>
+              <w:top w:val="nil"/>
+              <w:left w:val="nil"/>
+              <w:bottom w:val="nil"/>
+              <w:right w:val="nil"/>
+            </w:tcBorders>
+            <w:shd w:val="clear" w:color="auto" w:fill="auto"/>
+            <w:noWrap/>
+            <w:vAlign w:val="bottom"/>
+            <w:hideMark/>
+          </w:tcPr>
+          <w:p>
+            <w:pPr>
+              <w:spacing w:after="0" w:line="240" w:lineRule="auto"/>
+              <w:jc w:val="right"/>
+              <w:rPr>
+                <w:rFonts w:ascii="Aptos Narrow" w:eastAsia="Times New Roman" w:hAnsi="Aptos Narrow" w:cs="Times New Roman"/>
+                <w:color w:val="000000"/>
+                <w:kern w:val="0"/>
+                <w:sz w:val="22"/>
+                <w:szCs w:val="22"/>
+                <w:lang w:val="en-US"/>
+                <w14:ligatures w14:val="none"/>
+              </w:rPr>
+            </w:pPr>
+            <w:r>
+              <w:rPr>
+                <w:rFonts w:ascii="Aptos Narrow" w:eastAsia="Times New Roman" w:hAnsi="Aptos Narrow" w:cs="Times New Roman"/>
+                <w:color w:val="000000"/>
+                <w:kern w:val="0"/>
+                <w:sz w:val="22"/>
+                <w:szCs w:val="22"/>
+                <w:lang w:val="en-US"/>
+                <w14:ligatures w14:val="none"/>
+              </w:rPr>
+              <w:t>5</w:t>
+            </w:r>
+          </w:p>
+        </w:tc>
+        <w:tc>
+          <w:tcPr>
+            <w:tcW w:w="960" w:type="dxa"/>
+            <w:tcBorders>
+              <w:top w:val="nil"/>
+              <w:left w:val="nil"/>
+              <w:bottom w:val="nil"/>
+              <w:right w:val="nil"/>
+            </w:tcBorders>
+            <w:shd w:val="clear" w:color="auto" w:fill="auto"/>
+            <w:noWrap/>
+            <w:vAlign w:val="bottom"/>
+            <w:hideMark/>
+          </w:tcPr>
+          <w:p>
+            <w:pPr>
+              <w:spacing w:after="0" w:line="240" w:lineRule="auto"/>
+              <w:jc w:val="right"/>
+              <w:rPr>
+                <w:rFonts w:ascii="Aptos Narrow" w:eastAsia="Times New Roman" w:hAnsi="Aptos Narrow" w:cs="Times New Roman"/>
+                <w:color w:val="000000"/>
+                <w:kern w:val="0"/>
+                <w:sz w:val="22"/>
+                <w:szCs w:val="22"/>
+                <w:lang w:val="en-US"/>
+                <w14:ligatures w14:val="none"/>
+              </w:rPr>
+            </w:pPr>
+            <w:r>
+              <w:rPr>
+                <w:rFonts w:ascii="Aptos Narrow" w:eastAsia="Times New Roman" w:hAnsi="Aptos Narrow" w:cs="Times New Roman"/>
+                <w:color w:val="000000"/>
+                <w:kern w:val="0"/>
+                <w:sz w:val="22"/>
+                <w:szCs w:val="22"/>
+                <w:lang w:val="en-US"/>
+                <w14:ligatures w14:val="none"/>
+              </w:rPr>
+              <w:t>6</w:t>
+            </w:r>
+          </w:p>
+        </w:tc>
+        <w:tc>
+          <w:tcPr>
+            <w:tcW w:w="960" w:type="dxa"/>
+            <w:tcBorders>
+              <w:top w:val="nil"/>
+              <w:left w:val="nil"/>
+              <w:bottom w:val="nil"/>
+              <w:right w:val="nil"/>
+            </w:tcBorders>
+            <w:shd w:val="clear" w:color="auto" w:fill="auto"/>
+            <w:noWrap/>
+            <w:vAlign w:val="bottom"/>
+            <w:hideMark/>
+          </w:tcPr>
+          <w:p>
+            <w:pPr>
+              <w:spacing w:after="0" w:line="240" w:lineRule="auto"/>
+              <w:jc w:val="right"/>
+              <w:rPr>
+                <w:rFonts w:ascii="Aptos Narrow" w:eastAsia="Times New Roman" w:hAnsi="Aptos Narrow" w:cs="Times New Roman"/>
+                <w:color w:val="000000"/>
+                <w:kern w:val="0"/>
+                <w:sz w:val="22"/>
+                <w:szCs w:val="22"/>
+                <w:lang w:val="en-US"/>
+                <w14:ligatures w14:val="none"/>
+              </w:rPr>
+            </w:pPr>
+            <w:r>
+              <w:rPr>
+                <w:rFonts w:ascii="Aptos Narrow" w:eastAsia="Times New Roman" w:hAnsi="Aptos Narrow" w:cs="Times New Roman"/>
+                <w:color w:val="000000"/>
+                <w:kern w:val="0"/>
+                <w:sz w:val="22"/>
+                <w:szCs w:val="22"/>
+                <w:lang w:val="en-US"/>
+                <w14:ligatures w14:val="none"/>
+              </w:rPr>
+              <w:t>7</w:t>
+            </w:r>
+          </w:p>
+        </w:tc>
+        <w:tc>
+          <w:tcPr>
+            <w:tcW w:w="960" w:type="dxa"/>
+            <w:tcBorders>
+              <w:top w:val="nil"/>
+              <w:left w:val="nil"/>
+              <w:bottom w:val="nil"/>
+              <w:right w:val="nil"/>
+            </w:tcBorders>
+            <w:shd w:val="clear" w:color="auto" w:fill="auto"/>
+            <w:noWrap/>
+            <w:vAlign w:val="bottom"/>
+            <w:hideMark/>
+          </w:tcPr>
+          <w:p>
+            <w:pPr>
+              <w:spacing w:after="0" w:line="240" w:lineRule="auto"/>
+              <w:jc w:val="right"/>
+              <w:rPr>
+                <w:rFonts w:ascii="Aptos Narrow" w:eastAsia="Times New Roman" w:hAnsi="Aptos Narrow" w:cs="Times New Roman"/>
+                <w:color w:val="000000"/>
+                <w:kern w:val="0"/>
+                <w:sz w:val="22"/>
+                <w:szCs w:val="22"/>
+                <w:lang w:val="en-US"/>
+                <w14:ligatures w14:val="none"/>
+              </w:rPr>
+            </w:pPr>
+            <w:r>
+              <w:rPr>
+                <w:rFonts w:ascii="Aptos Narrow" w:eastAsia="Times New Roman" w:hAnsi="Aptos Narrow" w:cs="Times New Roman"/>
+                <w:color w:val="000000"/>
+                <w:kern w:val="0"/>
+                <w:sz w:val="22"/>
+                <w:szCs w:val="22"/>
+                <w:lang w:val="en-US"/>
+                <w14:ligatures w14:val="none"/>
+              </w:rPr>
+              <w:t>8</w:t>
+            </w:r>
+          </w:p>
+        </w:tc>
+      </w:tr>
+      <w:tr>
+        <w:trPr>
+          <w:trHeight w:val="300"/>
+        </w:trPr>
+        <w:tc>
+          <w:tcPr>
+            <w:tcW w:w="960" w:type="dxa"/>
+            <w:tcBorders>
+              <w:top w:val="nil"/>
+              <w:left w:val="nil"/>
+              <w:bottom w:val="nil"/>
+              <w:right w:val="nil"/>
+            </w:tcBorders>
+            <w:shd w:val="clear" w:color="auto" w:fill="auto"/>
+            <w:noWrap/>
+            <w:vAlign w:val="bottom"/>
+            <w:hideMark/>
+          </w:tcPr>
+          <w:p>
+            <w:pPr>
+              <w:spacing w:after="0" w:line="240" w:lineRule="auto"/>
+              <w:jc w:val="right"/>
+              <w:rPr>
+                <w:rFonts w:ascii="Aptos Narrow" w:eastAsia="Times New Roman" w:hAnsi="Aptos Narrow" w:cs="Times New Roman"/>
+                <w:color w:val="000000"/>
+                <w:kern w:val="0"/>
+                <w:sz w:val="22"/>
+                <w:szCs w:val="22"/>
+                <w:lang w:val="en-US"/>
+                <w14:ligatures w14:val="none"/>
+              </w:rPr>
+            </w:pPr>
+            <w:r>
+              <w:rPr>
+                <w:rFonts w:ascii="Aptos Narrow" w:eastAsia="Times New Roman" w:hAnsi="Aptos Narrow" w:cs="Times New Roman"/>
+                <w:color w:val="000000"/>
+                <w:kern w:val="0"/>
+                <w:sz w:val="22"/>
+                <w:szCs w:val="22"/>
+                <w:lang w:val="en-US"/>
+                <w14:ligatures w14:val="none"/>
+              </w:rPr>
+              <w:t>2</w:t>
+            </w:r>
+          </w:p>
+        </w:tc>
+        <w:tc>
+          <w:tcPr>
+            <w:tcW w:w="960" w:type="dxa"/>
+            <w:tcBorders>
+              <w:top w:val="nil"/>
+              <w:left w:val="nil"/>
+              <w:bottom w:val="nil"/>
+              <w:right w:val="nil"/>
+            </w:tcBorders>
+            <w:shd w:val="clear" w:color="auto" w:fill="auto"/>
+            <w:noWrap/>
+            <w:vAlign w:val="bottom"/>
+            <w:hideMark/>
+          </w:tcPr>
+          <w:p>
+            <w:pPr>
+              <w:spacing w:after="0" w:line="240" w:lineRule="auto"/>
+              <w:jc w:val="right"/>
+              <w:rPr>
+                <w:rFonts w:ascii="Aptos Narrow" w:eastAsia="Times New Roman" w:hAnsi="Aptos Narrow" w:cs="Times New Roman"/>
+                <w:color w:val="000000"/>
+                <w:kern w:val="0"/>
+                <w:sz w:val="22"/>
+                <w:szCs w:val="22"/>
+                <w:lang w:val="en-US"/>
+                <w14:ligatures w14:val="none"/>
+              </w:rPr>
+            </w:pPr>
+            <w:r>
+              <w:rPr>
+                <w:rFonts w:ascii="Aptos Narrow" w:eastAsia="Times New Roman" w:hAnsi="Aptos Narrow" w:cs="Times New Roman"/>
+                <w:color w:val="000000"/>
+                <w:kern w:val="0"/>
+                <w:sz w:val="22"/>
+                <w:szCs w:val="22"/>
+                <w:lang w:val="en-US"/>
+                <w14:ligatures w14:val="none"/>
+              </w:rPr>
+              <w:t>4</w:t>
+            </w:r>
+          </w:p>
+        </w:tc>
+        <w:tc>
+          <w:tcPr>
+            <w:tcW w:w="960" w:type="dxa"/>
+            <w:tcBorders>
+              <w:top w:val="nil"/>
+              <w:left w:val="nil"/>
+              <w:bottom w:val="nil"/>
+              <w:right w:val="nil"/>
+            </w:tcBorders>
+            <w:shd w:val="clear" w:color="auto" w:fill="auto"/>
+            <w:noWrap/>
+            <w:vAlign w:val="bottom"/>
+            <w:hideMark/>
+          </w:tcPr>
+          <w:p>
+            <w:pPr>
+              <w:spacing w:after="0" w:line="240" w:lineRule="auto"/>
+              <w:jc w:val="right"/>
+              <w:rPr>
+                <w:rFonts w:ascii="Aptos Narrow" w:eastAsia="Times New Roman" w:hAnsi="Aptos Narrow" w:cs="Times New Roman"/>
+                <w:color w:val="000000"/>
+                <w:kern w:val="0"/>
+                <w:sz w:val="22"/>
+                <w:szCs w:val="22"/>
+                <w:lang w:val="en-US"/>
+                <w14:ligatures w14:val="none"/>
+              </w:rPr>
+            </w:pPr>
+            <w:r>
+              <w:rPr>
+                <w:rFonts w:ascii="Aptos Narrow" w:eastAsia="Times New Roman" w:hAnsi="Aptos Narrow" w:cs="Times New Roman"/>
+                <w:color w:val="000000"/>
+                <w:kern w:val="0"/>
+                <w:sz w:val="22"/>
+                <w:szCs w:val="22"/>
+                <w:lang w:val="en-US"/>
+                <w14:ligatures w14:val="none"/>
+              </w:rPr>
+              <w:t>6</w:t>
+            </w:r>
+          </w:p>
+        </w:tc>
+        <w:tc>
+          <w:tcPr>
+            <w:tcW w:w="960" w:type="dxa"/>
+            <w:tcBorders>
+              <w:top w:val="nil"/>
+              <w:left w:val="nil"/>
+              <w:bottom w:val="nil"/>
+              <w:right w:val="nil"/>
+            </w:tcBorders>
+            <w:shd w:val="clear" w:color="auto" w:fill="auto"/>
+            <w:noWrap/>
+            <w:vAlign w:val="bottom"/>
+            <w:hideMark/>
+          </w:tcPr>
+          <w:p>
+            <w:pPr>
+              <w:spacing w:after="0" w:line="240" w:lineRule="auto"/>
+              <w:jc w:val="right"/>
+              <w:rPr>
+                <w:rFonts w:ascii="Aptos Narrow" w:eastAsia="Times New Roman" w:hAnsi="Aptos Narrow" w:cs="Times New Roman"/>
+                <w:color w:val="000000"/>
+                <w:kern w:val="0"/>
+                <w:sz w:val="22"/>
+                <w:szCs w:val="22"/>
+                <w:lang w:val="en-US"/>
+                <w14:ligatures w14:val="none"/>
+              </w:rPr>
+            </w:pPr>
+            <w:r>
+              <w:rPr>
+                <w:rFonts w:ascii="Aptos Narrow" w:eastAsia="Times New Roman" w:hAnsi="Aptos Narrow" w:cs="Times New Roman"/>
+                <w:color w:val="000000"/>
+                <w:kern w:val="0"/>
+                <w:sz w:val="22"/>
+                <w:szCs w:val="22"/>
+                <w:lang w:val="en-US"/>
+                <w14:ligatures w14:val="none"/>
+              </w:rPr>
+              <w:t>8</w:t>
+            </w:r>
+          </w:p>
+        </w:tc>
+        <w:tc>
+          <w:tcPr>
+            <w:tcW w:w="960" w:type="dxa"/>
+            <w:tcBorders>
+              <w:top w:val="nil"/>
+              <w:left w:val="nil"/>
+              <w:bottom w:val="nil"/>
+              <w:right w:val="nil"/>
+            </w:tcBorders>
+            <w:shd w:val="clear" w:color="auto" w:fill="auto"/>
+            <w:noWrap/>
+            <w:vAlign w:val="bottom"/>
+            <w:hideMark/>
+          </w:tcPr>
+          <w:p>
+            <w:pPr>
+              <w:spacing w:after="0" w:line="240" w:lineRule="auto"/>
+              <w:jc w:val="right"/>
+              <w:rPr>
+                <w:rFonts w:ascii="Aptos Narrow" w:eastAsia="Times New Roman" w:hAnsi="Aptos Narrow" w:cs="Times New Roman"/>
+                <w:color w:val="000000"/>
+                <w:kern w:val="0"/>
+                <w:sz w:val="22"/>
+                <w:szCs w:val="22"/>
+                <w:lang w:val="en-US"/>
+                <w14:ligatures w14:val="none"/>
+              </w:rPr>
+            </w:pPr>
+            <w:r>
+              <w:rPr>
+                <w:rFonts w:ascii="Aptos Narrow" w:eastAsia="Times New Roman" w:hAnsi="Aptos Narrow" w:cs="Times New Roman"/>
+                <w:color w:val="000000"/>
+                <w:kern w:val="0"/>
+                <w:sz w:val="22"/>
+                <w:szCs w:val="22"/>
+                <w:lang w:val="en-US"/>
+                <w14:ligatures w14:val="none"/>
+              </w:rPr>
+              <w:t>10</w:t>
+            </w:r>
+          </w:p>
+        </w:tc>
+        <w:tc>
+          <w:tcPr>
+            <w:tcW w:w="960" w:type="dxa"/>
+            <w:tcBorders>
+              <w:top w:val="nil"/>
+              <w:left w:val="nil"/>
+              <w:bottom w:val="nil"/>
+              <w:right w:val="nil"/>
+            </w:tcBorders>
+            <w:shd w:val="clear" w:color="auto" w:fill="auto"/>
+            <w:noWrap/>
+            <w:vAlign w:val="bottom"/>
+            <w:hideMark/>
+          </w:tcPr>
+          <w:p>
+            <w:pPr>
+              <w:spacing w:after="0" w:line="240" w:lineRule="auto"/>
+              <w:jc w:val="right"/>
+              <w:rPr>
+                <w:rFonts w:ascii="Aptos Narrow" w:eastAsia="Times New Roman" w:hAnsi="Aptos Narrow" w:cs="Times New Roman"/>
+                <w:color w:val="000000"/>
+                <w:kern w:val="0"/>
+                <w:sz w:val="22"/>
+                <w:szCs w:val="22"/>
+                <w:lang w:val="en-US"/>
+                <w14:ligatures w14:val="none"/>
+              </w:rPr>
+            </w:pPr>
+            <w:r>
+              <w:rPr>
+                <w:rFonts w:ascii="Aptos Narrow" w:eastAsia="Times New Roman" w:hAnsi="Aptos Narrow" w:cs="Times New Roman"/>
+                <w:color w:val="000000"/>
+                <w:kern w:val="0"/>
+                <w:sz w:val="22"/>
+                <w:szCs w:val="22"/>
+                <w:lang w:val="en-US"/>
+                <w14:ligatures w14:val="none"/>
+              </w:rPr>
+              <w:t>14</w:t>
+            </w:r>
+          </w:p>
+        </w:tc>
+        <w:tc>
+          <w:tcPr>
+            <w:tcW w:w="960" w:type="dxa"/>
+            <w:tcBorders>
+              <w:top w:val="nil"/>
+              <w:left w:val="nil"/>
+              <w:bottom w:val="nil"/>
+              <w:right w:val="nil"/>
+            </w:tcBorders>
+            <w:shd w:val="clear" w:color="auto" w:fill="auto"/>
+            <w:noWrap/>
+            <w:vAlign w:val="bottom"/>
+            <w:hideMark/>
+          </w:tcPr>
+          <w:p>
+            <w:pPr>
+              <w:spacing w:after="0" w:line="240" w:lineRule="auto"/>
+              <w:jc w:val="right"/>
+              <w:rPr>
+                <w:rFonts w:ascii="Aptos Narrow" w:eastAsia="Times New Roman" w:hAnsi="Aptos Narrow" w:cs="Times New Roman"/>
+                <w:color w:val="000000"/>
+                <w:kern w:val="0"/>
+                <w:sz w:val="22"/>
+                <w:szCs w:val="22"/>
+                <w:lang w:val="en-US"/>
+                <w14:ligatures w14:val="none"/>
+              </w:rPr>
+            </w:pPr>
+            <w:r>
+              <w:rPr>
+                <w:rFonts w:ascii="Aptos Narrow" w:eastAsia="Times New Roman" w:hAnsi="Aptos Narrow" w:cs="Times New Roman"/>
+                <w:color w:val="000000"/>
+                <w:kern w:val="0"/>
+                <w:sz w:val="22"/>
+                <w:szCs w:val="22"/>
+                <w:lang w:val="en-US"/>
+                <w14:ligatures w14:val="none"/>
+              </w:rPr>
+              <w:t>16</w:t>
+            </w:r>
+          </w:p>
+        </w:tc>
+        <w:tc>
+          <w:tcPr>
+            <w:tcW w:w="960" w:type="dxa"/>
+            <w:tcBorders>
+              <w:top w:val="nil"/>
+              <w:left w:val="nil"/>
+              <w:bottom w:val="nil"/>
+              <w:right w:val="nil"/>
+            </w:tcBorders>
+            <w:shd w:val="clear" w:color="auto" w:fill="auto"/>
+            <w:noWrap/>
+            <w:vAlign w:val="bottom"/>
+            <w:hideMark/>
+          </w:tcPr>
+          <w:p>
+            <w:pPr>
+              <w:spacing w:after="0" w:line="240" w:lineRule="auto"/>
+              <w:jc w:val="right"/>
+              <w:rPr>
+                <w:rFonts w:ascii="Aptos Narrow" w:eastAsia="Times New Roman" w:hAnsi="Aptos Narrow" w:cs="Times New Roman"/>
+                <w:color w:val="000000"/>
+                <w:kern w:val="0"/>
+                <w:sz w:val="22"/>
+                <w:szCs w:val="22"/>
+                <w:lang w:val="en-US"/>
+                <w14:ligatures w14:val="none"/>
+              </w:rPr>
+            </w:pPr>
+            <w:r>
+              <w:rPr>
+                <w:rFonts w:ascii="Aptos Narrow" w:eastAsia="Times New Roman" w:hAnsi="Aptos Narrow" w:cs="Times New Roman"/>
+                <w:color w:val="000000"/>
+                <w:kern w:val="0"/>
+                <w:sz w:val="22"/>
+                <w:szCs w:val="22"/>
+                <w:lang w:val="en-US"/>
+                <w14:ligatures w14:val="none"/>
+              </w:rPr>
+              <w:t>18</w:t>
+            </w:r>
+          </w:p>
+        </w:tc>
+        <w:tc>
+          <w:tcPr>
+            <w:tcW w:w="960" w:type="dxa"/>
+            <w:tcBorders>
+              <w:top w:val="nil"/>
+              <w:left w:val="nil"/>
+              <w:bottom w:val="nil"/>
+              <w:right w:val="nil"/>
+            </w:tcBorders>
+            <w:shd w:val="clear" w:color="auto" w:fill="auto"/>
+            <w:noWrap/>
+            <w:vAlign w:val="bottom"/>
+            <w:hideMark/>
+          </w:tcPr>
+          <w:p>
+            <w:pPr>
+              <w:spacing w:after="0" w:line="240" w:lineRule="auto"/>
+              <w:jc w:val="right"/>
+              <w:rPr>
+                <w:rFonts w:ascii="Aptos Narrow" w:eastAsia="Times New Roman" w:hAnsi="Aptos Narrow" w:cs="Times New Roman"/>
+                <w:color w:val="000000"/>
+                <w:kern w:val="0"/>
+                <w:sz w:val="22"/>
+                <w:szCs w:val="22"/>
+                <w:lang w:val="en-US"/>
+                <w14:ligatures w14:val="none"/>
+              </w:rPr>
+            </w:pPr>
+            <w:r>
+              <w:rPr>
+                <w:rFonts w:ascii="Aptos Narrow" w:eastAsia="Times New Roman" w:hAnsi="Aptos Narrow" w:cs="Times New Roman"/>
+                <w:color w:val="000000"/>
+                <w:kern w:val="0"/>
+                <w:sz w:val="22"/>
+                <w:szCs w:val="22"/>
+                <w:lang w:val="en-US"/>
+                <w14:ligatures w14:val="none"/>
+              </w:rPr>
+              <w:t>22</w:t>
+            </w:r>
+          </w:p>
+        </w:tc>
+      </w:tr>
+    </w:tbl>
+    <w:p>
+      <w:pPr>
+        <w:pStyle w:val="ListParagraph"/>
+      </w:pPr>
     </w:p>
     <w:p>
       <w:r>

</xml_diff>